<commit_message>
Documentation and  New Background
</commit_message>
<xml_diff>
--- a/TheOfficeScape.docx
+++ b/TheOfficeScape.docx
@@ -446,426 +446,413 @@
       <w:r>
         <w:t xml:space="preserve">están </w:t>
       </w:r>
+      <w:r>
+        <w:t>las páginas</w:t>
+      </w:r>
+      <w:r>
+        <w:t xml:space="preserve"> del GDD, Hojas de Personajes, Hojas de Arte, Mecánicas, Hojas de Diseño</w:t>
+      </w:r>
+      <w:r>
+        <w:t xml:space="preserve"> y</w:t>
+      </w:r>
+      <w:r>
+        <w:t xml:space="preserve"> Hojas de Programación</w:t>
+      </w:r>
+      <w:r>
+        <w:t xml:space="preserve">, leyéndolas ganaremos </w:t>
+      </w:r>
+      <w:r>
+        <w:t xml:space="preserve">x% de </w:t>
+      </w:r>
+      <w:r>
+        <w:t>experiencia</w:t>
+      </w:r>
+      <w:r>
+        <w:t>.</w:t>
+      </w:r>
+      <w:r>
+        <w:br/>
+      </w:r>
+    </w:p>
+    <w:p>
+      <w:r>
+        <w:t>Al conseguir x% de experiencia pasaremos al siguiente Fase/Nivel.</w:t>
+      </w:r>
+    </w:p>
+    <w:p>
+      <w:proofErr w:type="spellStart"/>
+      <w:r>
+        <w:t>Level</w:t>
+      </w:r>
+      <w:proofErr w:type="spellEnd"/>
+      <w:r>
+        <w:t xml:space="preserve"> 2</w:t>
+      </w:r>
+    </w:p>
+    <w:p>
+      <w:r>
+        <w:t xml:space="preserve">Siguiente día, </w:t>
+      </w:r>
+      <w:r>
+        <w:t xml:space="preserve">hoy toca hacer una </w:t>
+      </w:r>
+      <w:proofErr w:type="spellStart"/>
+      <w:r>
+        <w:rPr>
+          <w:b/>
+          <w:bCs/>
+        </w:rPr>
+        <w:t>meet</w:t>
+      </w:r>
+      <w:proofErr w:type="spellEnd"/>
+      <w:r>
+        <w:t xml:space="preserve"> </w:t>
+      </w:r>
+      <w:r>
+        <w:t xml:space="preserve">de seguimiento, hay </w:t>
+      </w:r>
+      <w:r>
+        <w:t xml:space="preserve">25 personas hablando de cosas que no entiendes y que no </w:t>
+      </w:r>
+      <w:r>
+        <w:t xml:space="preserve">te </w:t>
+      </w:r>
+      <w:r>
+        <w:t>aportan nada, pronto te toca a ti, pero, ¿- donde esta tu guion?</w:t>
+      </w:r>
+      <w:r>
+        <w:t xml:space="preserve"> ¿no lo tenías encima de la mesa?!, encuentra el guion antes de que sea tu turno, los compañeros te ayudarán, pero </w:t>
+      </w:r>
+      <w:r>
+        <w:t>tendrás que esquivar</w:t>
+      </w:r>
+      <w:r>
+        <w:t xml:space="preserve"> las cámaras para que T.T. no vea </w:t>
+      </w:r>
+      <w:r>
+        <w:t xml:space="preserve">lo </w:t>
+      </w:r>
+      <w:r>
+        <w:t>que estás haciendo y descubra tu escusa. ¿Quién ha podido ser?, en las sombras se mueve algo, pronto lo descubrirás.</w:t>
+      </w:r>
+    </w:p>
+    <w:p>
+      <w:r>
+        <w:t>Gana experiencia esquivando y ayudando a los compañeros que te lo pidan, a cuantos más ayudes m</w:t>
+      </w:r>
+      <w:r>
+        <w:t>á</w:t>
+      </w:r>
+      <w:r>
+        <w:t>s experiencia ganarás</w:t>
+      </w:r>
+      <w:r>
+        <w:t>, pronto podrás subir de categoría y desbloquear nuevas salas</w:t>
+      </w:r>
+      <w:r>
+        <w:t>.</w:t>
+      </w:r>
+    </w:p>
+    <w:p>
+      <w:proofErr w:type="spellStart"/>
+      <w:r>
+        <w:t>Level</w:t>
+      </w:r>
+      <w:proofErr w:type="spellEnd"/>
+      <w:r>
+        <w:t xml:space="preserve"> 3</w:t>
+      </w:r>
+    </w:p>
+    <w:p>
+      <w:r>
+        <w:t xml:space="preserve">Tu primer </w:t>
+      </w:r>
+      <w:proofErr w:type="spellStart"/>
+      <w:r>
+        <w:rPr>
+          <w:b/>
+          <w:bCs/>
+        </w:rPr>
+        <w:t>One</w:t>
+      </w:r>
+      <w:proofErr w:type="spellEnd"/>
+      <w:r>
+        <w:rPr>
+          <w:b/>
+          <w:bCs/>
+        </w:rPr>
+        <w:t xml:space="preserve"> </w:t>
+      </w:r>
+      <w:proofErr w:type="spellStart"/>
+      <w:r>
+        <w:rPr>
+          <w:b/>
+          <w:bCs/>
+        </w:rPr>
+        <w:t>to</w:t>
+      </w:r>
+      <w:proofErr w:type="spellEnd"/>
+      <w:r>
+        <w:rPr>
+          <w:b/>
+          <w:bCs/>
+        </w:rPr>
+        <w:t xml:space="preserve"> </w:t>
+      </w:r>
+      <w:proofErr w:type="spellStart"/>
+      <w:r>
+        <w:rPr>
+          <w:b/>
+          <w:bCs/>
+        </w:rPr>
+        <w:t>One</w:t>
+      </w:r>
+      <w:proofErr w:type="spellEnd"/>
+      <w:r>
+        <w:t xml:space="preserve"> con T.T.</w:t>
+      </w:r>
+      <w:r>
+        <w:t xml:space="preserve"> a las 12:45</w:t>
+      </w:r>
+      <w:r>
+        <w:t xml:space="preserve">, </w:t>
+      </w:r>
+      <w:r>
+        <w:t xml:space="preserve">tienes tiempo de recopilar información valiosa para esta reunión hablando con tus compañeros y recopilando información sobre </w:t>
+      </w:r>
+      <w:r>
+        <w:t>qué</w:t>
+      </w:r>
+      <w:r>
+        <w:t xml:space="preserve"> es y en </w:t>
+      </w:r>
+      <w:r>
+        <w:t>qué</w:t>
+      </w:r>
+      <w:r>
+        <w:t xml:space="preserve"> consiste</w:t>
+      </w:r>
+      <w:r>
+        <w:t>n</w:t>
+      </w:r>
+      <w:r>
+        <w:t xml:space="preserve"> l</w:t>
+      </w:r>
+      <w:r>
+        <w:t>os</w:t>
+      </w:r>
+      <w:r>
+        <w:t xml:space="preserve"> </w:t>
+      </w:r>
+      <w:proofErr w:type="spellStart"/>
+      <w:r>
+        <w:t>One</w:t>
+      </w:r>
+      <w:proofErr w:type="spellEnd"/>
+      <w:r>
+        <w:t xml:space="preserve"> </w:t>
+      </w:r>
+      <w:proofErr w:type="spellStart"/>
+      <w:r>
+        <w:t>to</w:t>
+      </w:r>
+      <w:proofErr w:type="spellEnd"/>
+      <w:r>
+        <w:t xml:space="preserve"> </w:t>
+      </w:r>
+      <w:proofErr w:type="spellStart"/>
+      <w:r>
+        <w:t>One</w:t>
+      </w:r>
+      <w:proofErr w:type="spellEnd"/>
+      <w:r>
+        <w:t xml:space="preserve">. Cuando llegue la hora tendrás que llegar a la </w:t>
+      </w:r>
+      <w:proofErr w:type="spellStart"/>
+      <w:r>
+        <w:rPr>
+          <w:b/>
+          <w:bCs/>
+        </w:rPr>
+        <w:t>BigRoom</w:t>
+      </w:r>
+      <w:proofErr w:type="spellEnd"/>
+      <w:r>
+        <w:t>, T.T.</w:t>
+      </w:r>
+      <w:r>
+        <w:t xml:space="preserve"> te irá haciendo preguntas </w:t>
+      </w:r>
+      <w:r>
+        <w:t xml:space="preserve">impertinentes </w:t>
+      </w:r>
+      <w:r>
+        <w:t xml:space="preserve">sobre cosas inconexas, aplica </w:t>
+      </w:r>
+      <w:r>
+        <w:t>las</w:t>
+      </w:r>
+      <w:r>
+        <w:t xml:space="preserve"> aptitudes</w:t>
+      </w:r>
+      <w:r>
+        <w:t xml:space="preserve"> adquiridas </w:t>
+      </w:r>
+      <w:r>
+        <w:t xml:space="preserve">y </w:t>
+      </w:r>
+      <w:r>
+        <w:t>gana</w:t>
+      </w:r>
+      <w:r>
+        <w:t xml:space="preserve"> experiencia para subir de rango en tu</w:t>
+      </w:r>
+      <w:r>
+        <w:t>s</w:t>
+      </w:r>
+      <w:r>
+        <w:t xml:space="preserve"> siguiente</w:t>
+      </w:r>
+      <w:r>
+        <w:t>s</w:t>
+      </w:r>
+      <w:r>
+        <w:t xml:space="preserve"> </w:t>
+      </w:r>
+      <w:proofErr w:type="spellStart"/>
+      <w:r>
+        <w:t>One</w:t>
+      </w:r>
+      <w:proofErr w:type="spellEnd"/>
+      <w:r>
+        <w:t xml:space="preserve"> </w:t>
+      </w:r>
+      <w:proofErr w:type="spellStart"/>
+      <w:r>
+        <w:t>to</w:t>
+      </w:r>
+      <w:proofErr w:type="spellEnd"/>
+      <w:r>
+        <w:t xml:space="preserve"> </w:t>
+      </w:r>
+      <w:proofErr w:type="spellStart"/>
+      <w:r>
+        <w:t>One</w:t>
+      </w:r>
+      <w:proofErr w:type="spellEnd"/>
+      <w:r>
+        <w:t xml:space="preserve">. </w:t>
+      </w:r>
+      <w:r>
+        <w:t xml:space="preserve"> </w:t>
+      </w:r>
+    </w:p>
+    <w:p>
+      <w:r>
+        <w:t>*</w:t>
+      </w:r>
+      <w:r>
+        <w:t xml:space="preserve">Las respuestas dan completamente igual, todo lo que elijas te llevará a una valoración sin sentido alguno de T.T. </w:t>
+      </w:r>
+      <w:r>
+        <w:t>y obtengas una subida de puesto</w:t>
+      </w:r>
+      <w:r>
+        <w:t xml:space="preserve"> sin que tu puedas </w:t>
+      </w:r>
+      <w:r>
+        <w:t>hacer nada</w:t>
+      </w:r>
+      <w:r>
+        <w:t>.</w:t>
+      </w:r>
+    </w:p>
+    <w:p>
+      <w:r>
+        <w:t xml:space="preserve">Ya eres </w:t>
+      </w:r>
+      <w:proofErr w:type="spellStart"/>
+      <w:r>
+        <w:t>Mid</w:t>
+      </w:r>
+      <w:proofErr w:type="spellEnd"/>
+      <w:r>
+        <w:t xml:space="preserve"> de tu departamento, eso se traduce en, más </w:t>
+      </w:r>
       <w:proofErr w:type="gramStart"/>
       <w:r>
-        <w:t xml:space="preserve">las </w:t>
-      </w:r>
-      <w:r>
-        <w:t xml:space="preserve"> </w:t>
-      </w:r>
-      <w:r>
-        <w:t>p</w:t>
-      </w:r>
-      <w:r>
-        <w:t>áginas</w:t>
+        <w:t>tareas!!.</w:t>
       </w:r>
       <w:proofErr w:type="gramEnd"/>
-      <w:r>
-        <w:t xml:space="preserve"> del GDD, Hojas de Personajes, Hojas de Arte, Mecánicas, Hojas de Diseño</w:t>
-      </w:r>
-      <w:r>
-        <w:t xml:space="preserve"> y</w:t>
-      </w:r>
-      <w:r>
-        <w:t xml:space="preserve"> Hojas de Programación</w:t>
-      </w:r>
-      <w:r>
-        <w:t xml:space="preserve">, leyéndolas ganaremos </w:t>
-      </w:r>
-      <w:r>
-        <w:t xml:space="preserve">x% de </w:t>
-      </w:r>
-      <w:r>
-        <w:t>experiencia</w:t>
-      </w:r>
+    </w:p>
+    <w:p>
+      <w:proofErr w:type="spellStart"/>
+      <w:r>
+        <w:t>Level</w:t>
+      </w:r>
+      <w:proofErr w:type="spellEnd"/>
+      <w:r>
+        <w:t xml:space="preserve"> 4</w:t>
+      </w:r>
+    </w:p>
+    <w:p>
+      <w:r>
+        <w:rPr>
+          <w:b/>
+          <w:bCs/>
+        </w:rPr>
+        <w:t>D</w:t>
+      </w:r>
+      <w:r>
+        <w:rPr>
+          <w:b/>
+          <w:bCs/>
+        </w:rPr>
+        <w:t xml:space="preserve">esbloquea </w:t>
+      </w:r>
+      <w:r>
+        <w:rPr>
+          <w:b/>
+          <w:bCs/>
+        </w:rPr>
+        <w:t xml:space="preserve">el </w:t>
+      </w:r>
+      <w:proofErr w:type="spellStart"/>
+      <w:proofErr w:type="gramStart"/>
+      <w:r>
+        <w:rPr>
+          <w:b/>
+          <w:bCs/>
+        </w:rPr>
+        <w:t>Aquarium</w:t>
+      </w:r>
+      <w:r>
+        <w:t>,T.T</w:t>
+      </w:r>
+      <w:proofErr w:type="spellEnd"/>
       <w:r>
         <w:t>.</w:t>
       </w:r>
-      <w:r>
-        <w:br/>
-      </w:r>
-    </w:p>
-    <w:p>
-      <w:r>
-        <w:t>Al conseguir x% de experiencia pasaremos al siguiente Fase/Nivel.</w:t>
-      </w:r>
-    </w:p>
-    <w:p>
-      <w:proofErr w:type="spellStart"/>
-      <w:r>
-        <w:t>Level</w:t>
-      </w:r>
-      <w:proofErr w:type="spellEnd"/>
-      <w:r>
-        <w:t xml:space="preserve"> 2</w:t>
-      </w:r>
-    </w:p>
-    <w:p>
-      <w:r>
-        <w:t xml:space="preserve">Siguiente día, </w:t>
-      </w:r>
-      <w:r>
-        <w:t xml:space="preserve">hoy toca hacer una </w:t>
-      </w:r>
-      <w:proofErr w:type="spellStart"/>
-      <w:r>
-        <w:rPr>
-          <w:b/>
-          <w:bCs/>
-        </w:rPr>
-        <w:t>meet</w:t>
-      </w:r>
-      <w:proofErr w:type="spellEnd"/>
-      <w:r>
-        <w:t xml:space="preserve"> </w:t>
-      </w:r>
-      <w:r>
-        <w:t xml:space="preserve">de seguimiento, hay </w:t>
-      </w:r>
-      <w:r>
-        <w:t xml:space="preserve">25 personas hablando de cosas que no entiendes y que no </w:t>
-      </w:r>
-      <w:r>
-        <w:t xml:space="preserve">te </w:t>
-      </w:r>
-      <w:r>
-        <w:t>aportan nada, pronto te toca a ti, pero, ¿- donde esta tu guion?</w:t>
-      </w:r>
-      <w:r>
-        <w:t xml:space="preserve"> ¿no lo tenías encima de la mesa?!, encuentra el guion antes de que sea tu turno, los compañeros te ayudarán, pero </w:t>
-      </w:r>
-      <w:r>
-        <w:t>tendrás que esquivar</w:t>
-      </w:r>
-      <w:r>
-        <w:t xml:space="preserve"> las cámaras para que T.T. no vea </w:t>
-      </w:r>
-      <w:r>
-        <w:t xml:space="preserve">lo </w:t>
-      </w:r>
-      <w:r>
-        <w:t>que estás haciendo y descubra tu escusa. ¿Quién ha podido ser?, en las sombras se mueve algo, pronto lo descubrirás.</w:t>
-      </w:r>
-    </w:p>
-    <w:p>
-      <w:r>
-        <w:t>Gana experiencia esquivando y ayudando a los compañeros que te lo pidan, a cuantos más ayudes m</w:t>
-      </w:r>
-      <w:r>
-        <w:t>á</w:t>
-      </w:r>
-      <w:r>
-        <w:t>s experiencia ganarás</w:t>
-      </w:r>
-      <w:r>
-        <w:t>, pronto podrás subir de categoría y desbloquear nuevas salas</w:t>
-      </w:r>
-      <w:r>
-        <w:t>.</w:t>
-      </w:r>
-    </w:p>
-    <w:p>
-      <w:proofErr w:type="spellStart"/>
-      <w:r>
-        <w:t>Level</w:t>
-      </w:r>
-      <w:proofErr w:type="spellEnd"/>
-      <w:r>
-        <w:t xml:space="preserve"> 3</w:t>
-      </w:r>
-    </w:p>
-    <w:p>
-      <w:r>
-        <w:t xml:space="preserve">Tu primer </w:t>
-      </w:r>
-      <w:proofErr w:type="spellStart"/>
-      <w:r>
-        <w:rPr>
-          <w:b/>
-          <w:bCs/>
-        </w:rPr>
-        <w:t>One</w:t>
-      </w:r>
-      <w:proofErr w:type="spellEnd"/>
-      <w:r>
-        <w:rPr>
-          <w:b/>
-          <w:bCs/>
-        </w:rPr>
-        <w:t xml:space="preserve"> </w:t>
-      </w:r>
-      <w:proofErr w:type="spellStart"/>
-      <w:r>
-        <w:rPr>
-          <w:b/>
-          <w:bCs/>
-        </w:rPr>
-        <w:t>to</w:t>
-      </w:r>
-      <w:proofErr w:type="spellEnd"/>
-      <w:r>
-        <w:rPr>
-          <w:b/>
-          <w:bCs/>
-        </w:rPr>
-        <w:t xml:space="preserve"> </w:t>
-      </w:r>
-      <w:proofErr w:type="spellStart"/>
-      <w:r>
-        <w:rPr>
-          <w:b/>
-          <w:bCs/>
-        </w:rPr>
-        <w:t>One</w:t>
-      </w:r>
-      <w:proofErr w:type="spellEnd"/>
-      <w:r>
-        <w:t xml:space="preserve"> con T.T.</w:t>
-      </w:r>
-      <w:r>
-        <w:t xml:space="preserve"> a las 12:45</w:t>
+      <w:proofErr w:type="gramEnd"/>
+      <w:r>
+        <w:t xml:space="preserve"> te mandará tareas que tendrás que contrastar con los Leads de departamento, al ver que no cuadran y estos se molestan, tendrás que buscar la manera de entrar en la pecera para poder contrastarlas con Jorge, quien maneja la información de primera mano, y trasladarla a los diferentes departamentos. </w:t>
+      </w:r>
+      <w:r>
+        <w:t xml:space="preserve">Conoce al equipo de </w:t>
+      </w:r>
+      <w:r>
+        <w:rPr>
+          <w:b/>
+          <w:bCs/>
+        </w:rPr>
+        <w:t>Marketing</w:t>
       </w:r>
       <w:r>
         <w:t xml:space="preserve">, </w:t>
       </w:r>
       <w:r>
-        <w:t xml:space="preserve">tienes tiempo de recopilar información valiosa para esta reunión hablando con tus compañeros y recopilando información sobre </w:t>
-      </w:r>
-      <w:r>
-        <w:t>qué</w:t>
-      </w:r>
-      <w:r>
-        <w:t xml:space="preserve"> es y en </w:t>
-      </w:r>
-      <w:r>
-        <w:t>qué</w:t>
-      </w:r>
-      <w:r>
-        <w:t xml:space="preserve"> consiste</w:t>
-      </w:r>
-      <w:r>
-        <w:t>n</w:t>
-      </w:r>
-      <w:r>
-        <w:t xml:space="preserve"> l</w:t>
-      </w:r>
-      <w:r>
-        <w:t>os</w:t>
-      </w:r>
-      <w:r>
-        <w:t xml:space="preserve"> </w:t>
-      </w:r>
-      <w:proofErr w:type="spellStart"/>
-      <w:r>
-        <w:t>One</w:t>
-      </w:r>
-      <w:proofErr w:type="spellEnd"/>
-      <w:r>
-        <w:t xml:space="preserve"> </w:t>
-      </w:r>
-      <w:proofErr w:type="spellStart"/>
-      <w:r>
-        <w:t>to</w:t>
-      </w:r>
-      <w:proofErr w:type="spellEnd"/>
-      <w:r>
-        <w:t xml:space="preserve"> </w:t>
-      </w:r>
-      <w:proofErr w:type="spellStart"/>
-      <w:r>
-        <w:t>One</w:t>
-      </w:r>
-      <w:proofErr w:type="spellEnd"/>
-      <w:r>
-        <w:t xml:space="preserve">. Cuando llegue la hora tendrás que llegar a la </w:t>
-      </w:r>
-      <w:proofErr w:type="spellStart"/>
-      <w:r>
-        <w:rPr>
-          <w:b/>
-          <w:bCs/>
-        </w:rPr>
-        <w:t>BigRoom</w:t>
-      </w:r>
-      <w:proofErr w:type="spellEnd"/>
-      <w:r>
-        <w:t>, T.T.</w:t>
-      </w:r>
-      <w:r>
-        <w:t xml:space="preserve"> te irá haciendo preguntas </w:t>
-      </w:r>
-      <w:r>
-        <w:t xml:space="preserve">impertinentes </w:t>
-      </w:r>
-      <w:r>
-        <w:t xml:space="preserve">sobre cosas inconexas, aplica </w:t>
-      </w:r>
-      <w:r>
-        <w:t>las</w:t>
-      </w:r>
-      <w:r>
-        <w:t xml:space="preserve"> aptitudes</w:t>
-      </w:r>
-      <w:r>
-        <w:t xml:space="preserve"> adquiridas </w:t>
-      </w:r>
-      <w:r>
-        <w:t xml:space="preserve">y </w:t>
-      </w:r>
-      <w:r>
-        <w:t>gana</w:t>
-      </w:r>
-      <w:r>
-        <w:t xml:space="preserve"> experiencia para subir de rango en tu</w:t>
-      </w:r>
-      <w:r>
-        <w:t>s</w:t>
-      </w:r>
-      <w:r>
-        <w:t xml:space="preserve"> siguiente</w:t>
-      </w:r>
-      <w:r>
-        <w:t>s</w:t>
-      </w:r>
-      <w:r>
-        <w:t xml:space="preserve"> </w:t>
-      </w:r>
-      <w:proofErr w:type="spellStart"/>
-      <w:r>
-        <w:t>One</w:t>
-      </w:r>
-      <w:proofErr w:type="spellEnd"/>
-      <w:r>
-        <w:t xml:space="preserve"> </w:t>
-      </w:r>
-      <w:proofErr w:type="spellStart"/>
-      <w:r>
-        <w:t>to</w:t>
-      </w:r>
-      <w:proofErr w:type="spellEnd"/>
-      <w:r>
-        <w:t xml:space="preserve"> </w:t>
-      </w:r>
-      <w:proofErr w:type="spellStart"/>
-      <w:r>
-        <w:t>One</w:t>
-      </w:r>
-      <w:proofErr w:type="spellEnd"/>
-      <w:r>
-        <w:t xml:space="preserve">. </w:t>
-      </w:r>
-      <w:r>
-        <w:t xml:space="preserve"> </w:t>
-      </w:r>
-    </w:p>
-    <w:p>
-      <w:r>
-        <w:t>*</w:t>
-      </w:r>
-      <w:r>
-        <w:t xml:space="preserve">Las respuestas dan completamente igual, todo lo que elijas te llevará a una valoración sin sentido alguno de T.T. </w:t>
-      </w:r>
-      <w:r>
-        <w:t>y obtengas una subida de puesto</w:t>
-      </w:r>
-      <w:r>
-        <w:t xml:space="preserve"> sin que tu puedas </w:t>
-      </w:r>
-      <w:r>
-        <w:t>hacer nada</w:t>
-      </w:r>
-      <w:r>
-        <w:t>.</w:t>
-      </w:r>
-    </w:p>
-    <w:p>
-      <w:r>
-        <w:t xml:space="preserve">Ya eres </w:t>
-      </w:r>
-      <w:proofErr w:type="spellStart"/>
-      <w:r>
-        <w:t>Mid</w:t>
-      </w:r>
-      <w:proofErr w:type="spellEnd"/>
-      <w:r>
-        <w:t xml:space="preserve"> de tu departamento, eso se traduce en, más </w:t>
-      </w:r>
-      <w:proofErr w:type="gramStart"/>
-      <w:r>
-        <w:t>tareas!!.</w:t>
-      </w:r>
-      <w:proofErr w:type="gramEnd"/>
-    </w:p>
-    <w:p>
-      <w:proofErr w:type="spellStart"/>
-      <w:r>
-        <w:t>Level</w:t>
-      </w:r>
-      <w:proofErr w:type="spellEnd"/>
-      <w:r>
-        <w:t xml:space="preserve"> 4</w:t>
-      </w:r>
-    </w:p>
-    <w:p>
-      <w:r>
-        <w:rPr>
-          <w:b/>
-          <w:bCs/>
-        </w:rPr>
-        <w:t>D</w:t>
-      </w:r>
-      <w:r>
-        <w:rPr>
-          <w:b/>
-          <w:bCs/>
-        </w:rPr>
-        <w:t xml:space="preserve">esbloquea </w:t>
-      </w:r>
-      <w:r>
-        <w:rPr>
-          <w:b/>
-          <w:bCs/>
-        </w:rPr>
-        <w:t xml:space="preserve">el </w:t>
-      </w:r>
-      <w:proofErr w:type="spellStart"/>
-      <w:proofErr w:type="gramStart"/>
-      <w:r>
-        <w:rPr>
-          <w:b/>
-          <w:bCs/>
-        </w:rPr>
-        <w:t>Aquarium</w:t>
-      </w:r>
-      <w:r>
-        <w:t>,T.T</w:t>
-      </w:r>
-      <w:proofErr w:type="spellEnd"/>
-      <w:r>
-        <w:t>.</w:t>
-      </w:r>
-      <w:proofErr w:type="gramEnd"/>
-      <w:r>
-        <w:t xml:space="preserve"> te mandará tareas que tendrás que contrastar con los Leads de departamento, al ver que no cuadran y estos se molestan, tendrás que buscar la manera de entrar en la pecera para poder contrastarlas con Jorge, quien maneja la información de primera mano, y trasladarla a los diferentes departamentos. </w:t>
-      </w:r>
-      <w:r>
-        <w:t xml:space="preserve">Conoce al equipo de </w:t>
-      </w:r>
-      <w:r>
-        <w:rPr>
-          <w:b/>
-          <w:bCs/>
-        </w:rPr>
-        <w:t>Marketing</w:t>
-      </w:r>
-      <w:r>
-        <w:t xml:space="preserve">, </w:t>
-      </w:r>
-      <w:proofErr w:type="gramStart"/>
-      <w:r>
-        <w:t>Jorge ,</w:t>
-      </w:r>
-      <w:proofErr w:type="gramEnd"/>
+        <w:t>Jorge,</w:t>
+      </w:r>
       <w:r>
         <w:t xml:space="preserve"> </w:t>
       </w:r>
@@ -1245,11 +1232,9 @@
       <w:r>
         <w:t xml:space="preserve"> Jr. en un duelo final que se revelará quien es en realidad y </w:t>
       </w:r>
-      <w:proofErr w:type="spellStart"/>
-      <w:r>
-        <w:t>cuales</w:t>
-      </w:r>
-      <w:proofErr w:type="spellEnd"/>
+      <w:r>
+        <w:t>cuáles</w:t>
+      </w:r>
       <w:r>
         <w:t xml:space="preserve"> son sus intenciones con el </w:t>
       </w:r>
@@ -3237,7 +3222,86 @@
         <w:t>LOGROS</w:t>
       </w:r>
     </w:p>
-    <w:p/>
+    <w:p>
+      <w:r>
+        <w:t>Con los puntos de habilidad podrás desbloquear los trofeos que encontrarás en la nevera que esta situada en la zona de cocina.</w:t>
+      </w:r>
+    </w:p>
+    <w:p>
+      <w:r>
+        <w:t>Los elementos son:</w:t>
+      </w:r>
+    </w:p>
+    <w:p>
+      <w:r>
+        <w:t>Guille: Paquete de Galletas</w:t>
+      </w:r>
+    </w:p>
+    <w:p>
+      <w:r>
+        <w:t>Aarón: Paquete Magdalenas</w:t>
+      </w:r>
+    </w:p>
+    <w:p>
+      <w:r>
+        <w:t>Javi: Casco Moto</w:t>
+      </w:r>
+    </w:p>
+    <w:p>
+      <w:r>
+        <w:t xml:space="preserve">Cristian: Cajas </w:t>
+      </w:r>
+      <w:proofErr w:type="spellStart"/>
+      <w:r>
+        <w:t>Smint</w:t>
+      </w:r>
+      <w:proofErr w:type="spellEnd"/>
+      <w:r>
+        <w:t xml:space="preserve"> (Construcción hecha con Cajas de </w:t>
+      </w:r>
+      <w:proofErr w:type="spellStart"/>
+      <w:r>
+        <w:t>Smint</w:t>
+      </w:r>
+      <w:proofErr w:type="spellEnd"/>
+      <w:r>
+        <w:t>)</w:t>
+      </w:r>
+    </w:p>
+    <w:p>
+      <w:r>
+        <w:lastRenderedPageBreak/>
+        <w:t>Laura: Espray de Colonia</w:t>
+      </w:r>
+    </w:p>
+    <w:p>
+      <w:r>
+        <w:t>Marc: Plancha o Tabla de Planchar</w:t>
+      </w:r>
+    </w:p>
+    <w:p>
+      <w:r>
+        <w:t xml:space="preserve">Paula: </w:t>
+      </w:r>
+      <w:proofErr w:type="spellStart"/>
+      <w:r>
+        <w:t>Postit</w:t>
+      </w:r>
+      <w:proofErr w:type="spellEnd"/>
+      <w:r>
+        <w:t xml:space="preserve"> Gato</w:t>
+      </w:r>
+    </w:p>
+    <w:p>
+      <w:r>
+        <w:t>Dani: Despertador R2D2</w:t>
+      </w:r>
+    </w:p>
+    <w:p>
+      <w:r>
+        <w:t>Mario: Teclado NES</w:t>
+      </w:r>
+    </w:p>
     <w:p>
       <w:pPr>
         <w:rPr>
@@ -3258,6 +3322,16 @@
       </w:r>
     </w:p>
     <w:p>
+      <w:proofErr w:type="spellStart"/>
+      <w:r>
+        <w:t>By</w:t>
+      </w:r>
+      <w:proofErr w:type="spellEnd"/>
+      <w:r>
+        <w:t xml:space="preserve"> Aarón</w:t>
+      </w:r>
+    </w:p>
+    <w:p>
       <w:pPr>
         <w:rPr>
           <w:b/>
@@ -3274,6 +3348,16 @@
           <w:szCs w:val="36"/>
         </w:rPr>
         <w:t>ARTE Y CONCEPTS</w:t>
+      </w:r>
+    </w:p>
+    <w:p>
+      <w:proofErr w:type="spellStart"/>
+      <w:r>
+        <w:t>By</w:t>
+      </w:r>
+      <w:proofErr w:type="spellEnd"/>
+      <w:r>
+        <w:t xml:space="preserve"> Daniel Medina</w:t>
       </w:r>
     </w:p>
     <w:p>

</xml_diff>

<commit_message>
[Add] Entrance + Doorbell
# Conflicts:
#	TheOfficeScape/project/settings.gbsres
</commit_message>
<xml_diff>
--- a/TheOfficeScape.docx
+++ b/TheOfficeScape.docx
@@ -1,6 +1,6 @@
 
 <file path=word/document.xml><?xml version="1.0" encoding="utf-8"?>
-<w:document xmlns:wpc="http://schemas.microsoft.com/office/word/2010/wordprocessingCanvas" xmlns:cx="http://schemas.microsoft.com/office/drawing/2014/chartex" xmlns:cx1="http://schemas.microsoft.com/office/drawing/2015/9/8/chartex" xmlns:cx2="http://schemas.microsoft.com/office/drawing/2015/10/21/chartex" xmlns:cx3="http://schemas.microsoft.com/office/drawing/2016/5/9/chartex" xmlns:cx4="http://schemas.microsoft.com/office/drawing/2016/5/10/chartex" xmlns:cx5="http://schemas.microsoft.com/office/drawing/2016/5/11/chartex" xmlns:cx6="http://schemas.microsoft.com/office/drawing/2016/5/12/chartex" xmlns:cx7="http://schemas.microsoft.com/office/drawing/2016/5/13/chartex" xmlns:cx8="http://schemas.microsoft.com/office/drawing/2016/5/14/chartex" xmlns:mc="http://schemas.openxmlformats.org/markup-compatibility/2006" xmlns:aink="http://schemas.microsoft.com/office/drawing/2016/ink" xmlns:am3d="http://schemas.microsoft.com/office/drawing/2017/model3d" xmlns:o="urn:schemas-microsoft-com:office:office" xmlns:oel="http://schemas.microsoft.com/office/2019/extlst" xmlns:r="http://schemas.openxmlformats.org/officeDocument/2006/relationships" xmlns:m="http://schemas.openxmlformats.org/officeDocument/2006/math" xmlns:v="urn:schemas-microsoft-com:vml" xmlns:wp14="http://schemas.microsoft.com/office/word/2010/wordprocessingDrawing" xmlns:wp="http://schemas.openxmlformats.org/drawingml/2006/wordprocessingDrawing" xmlns:w10="urn:schemas-microsoft-com:office:word" xmlns:w="http://schemas.openxmlformats.org/wordprocessingml/2006/main" xmlns:w14="http://schemas.microsoft.com/office/word/2010/wordml" xmlns:w15="http://schemas.microsoft.com/office/word/2012/wordml" xmlns:w16cex="http://schemas.microsoft.com/office/word/2018/wordml/cex" xmlns:w16cid="http://schemas.microsoft.com/office/word/2016/wordml/cid" xmlns:w16="http://schemas.microsoft.com/office/word/2018/wordml" xmlns:w16du="http://schemas.microsoft.com/office/word/2023/wordml/word16du" xmlns:w16sdtdh="http://schemas.microsoft.com/office/word/2020/wordml/sdtdatahash" xmlns:w16sdtfl="http://schemas.microsoft.com/office/word/2024/wordml/sdtformatlock" xmlns:w16se="http://schemas.microsoft.com/office/word/2015/wordml/symex" xmlns:wpg="http://schemas.microsoft.com/office/word/2010/wordprocessingGroup" xmlns:wpi="http://schemas.microsoft.com/office/word/2010/wordprocessingInk" xmlns:wne="http://schemas.microsoft.com/office/word/2006/wordml" xmlns:wps="http://schemas.microsoft.com/office/word/2010/wordprocessingShape" mc:Ignorable="w14 w15 w16se w16cid w16 w16cex w16sdtdh w16sdtfl w16du wp14">
+<w:document xmlns:wpc="http://schemas.microsoft.com/office/word/2010/wordprocessingCanvas" xmlns:cx="http://schemas.microsoft.com/office/drawing/2014/chartex" xmlns:mc="http://schemas.openxmlformats.org/markup-compatibility/2006" xmlns:o="urn:schemas-microsoft-com:office:office" xmlns:r="http://schemas.openxmlformats.org/officeDocument/2006/relationships" xmlns:m="http://schemas.openxmlformats.org/officeDocument/2006/math" xmlns:v="urn:schemas-microsoft-com:vml" xmlns:wp14="http://schemas.microsoft.com/office/word/2010/wordprocessingDrawing" xmlns:wp="http://schemas.openxmlformats.org/drawingml/2006/wordprocessingDrawing" xmlns:w10="urn:schemas-microsoft-com:office:word" xmlns:w="http://schemas.openxmlformats.org/wordprocessingml/2006/main" xmlns:w14="http://schemas.microsoft.com/office/word/2010/wordml" xmlns:w15="http://schemas.microsoft.com/office/word/2012/wordml" xmlns:w16se="http://schemas.microsoft.com/office/word/2015/wordml/symex" xmlns:wpg="http://schemas.microsoft.com/office/word/2010/wordprocessingGroup" xmlns:wpi="http://schemas.microsoft.com/office/word/2010/wordprocessingInk" xmlns:wne="http://schemas.microsoft.com/office/word/2006/wordml" xmlns:wps="http://schemas.microsoft.com/office/word/2010/wordprocessingShape" mc:Ignorable="w14 w15 w16se wp14">
   <w:body>
     <w:p>
       <w:pPr>
@@ -169,7 +169,15 @@
       </w:r>
       <w:proofErr w:type="spellEnd"/>
       <w:r>
-        <w:t xml:space="preserve"> te venderá tokens, </w:t>
+        <w:t xml:space="preserve"> te venderá </w:t>
+      </w:r>
+      <w:proofErr w:type="spellStart"/>
+      <w:r>
+        <w:t>tokens</w:t>
+      </w:r>
+      <w:proofErr w:type="spellEnd"/>
+      <w:r>
+        <w:t xml:space="preserve">, </w:t>
       </w:r>
       <w:proofErr w:type="spellStart"/>
       <w:r>
@@ -240,15 +248,7 @@
       </w:r>
       <w:proofErr w:type="spellEnd"/>
       <w:r>
-        <w:t xml:space="preserve"> </w:t>
-      </w:r>
-      <w:proofErr w:type="spellStart"/>
-      <w:r>
-        <w:t>to</w:t>
-      </w:r>
-      <w:proofErr w:type="spellEnd"/>
-      <w:r>
-        <w:t xml:space="preserve"> </w:t>
+        <w:t xml:space="preserve"> to </w:t>
       </w:r>
       <w:proofErr w:type="spellStart"/>
       <w:r>
@@ -479,13 +479,240 @@
         <w:t>Al conseguir x% de experiencia pasaremos al siguiente Fase/Nivel.</w:t>
       </w:r>
     </w:p>
-    <w:p>
-      <w:proofErr w:type="spellStart"/>
-      <w:r>
+    <w:p/>
+    <w:p>
+      <w:pPr>
+        <w:rPr>
+          <w:color w:val="C45911" w:themeColor="accent2" w:themeShade="BF"/>
+        </w:rPr>
+      </w:pPr>
+      <w:r>
+        <w:rPr>
+          <w:color w:val="C45911" w:themeColor="accent2" w:themeShade="BF"/>
+        </w:rPr>
+        <w:t xml:space="preserve">Que TT te siga dando el coñazo y guiándote por la oficina para el </w:t>
+      </w:r>
+      <w:proofErr w:type="spellStart"/>
+      <w:r>
+        <w:rPr>
+          <w:b/>
+          <w:color w:val="C45911" w:themeColor="accent2" w:themeShade="BF"/>
+        </w:rPr>
+        <w:t>Onboarding</w:t>
+      </w:r>
+      <w:proofErr w:type="spellEnd"/>
+      <w:r>
+        <w:rPr>
+          <w:color w:val="C45911" w:themeColor="accent2" w:themeShade="BF"/>
+        </w:rPr>
+        <w:t>.</w:t>
+      </w:r>
+    </w:p>
+    <w:p>
+      <w:pPr>
+        <w:rPr>
+          <w:color w:val="C45911" w:themeColor="accent2" w:themeShade="BF"/>
+        </w:rPr>
+      </w:pPr>
+      <w:r>
+        <w:rPr>
+          <w:color w:val="C45911" w:themeColor="accent2" w:themeShade="BF"/>
+        </w:rPr>
+        <w:t>Opciones:</w:t>
+      </w:r>
+      <w:r>
+        <w:rPr>
+          <w:color w:val="C45911" w:themeColor="accent2" w:themeShade="BF"/>
+        </w:rPr>
+        <w:br/>
+        <w:t>- Que te siga como un pesado hasta que veas todo lo necesario</w:t>
+      </w:r>
+      <w:r>
+        <w:rPr>
+          <w:color w:val="C45911" w:themeColor="accent2" w:themeShade="BF"/>
+        </w:rPr>
+        <w:br/>
+        <w:t>- No puedes moverte libremente, tienes que seguir a TT y escuchar sus cosas</w:t>
+      </w:r>
+    </w:p>
+    <w:p>
+      <w:pPr>
+        <w:rPr>
+          <w:color w:val="C45911" w:themeColor="accent2" w:themeShade="BF"/>
+        </w:rPr>
+      </w:pPr>
+      <w:r>
+        <w:rPr>
+          <w:color w:val="C45911" w:themeColor="accent2" w:themeShade="BF"/>
+        </w:rPr>
+        <w:t>Cuando termine el tour, según el personaje seleccionado, se quedará esperando en su respectiva silla hasta que vayas.</w:t>
+      </w:r>
+    </w:p>
+    <w:p>
+      <w:pPr>
+        <w:pStyle w:val="Prrafodelista"/>
+        <w:numPr>
+          <w:ilvl w:val="0"/>
+          <w:numId w:val="4"/>
+        </w:numPr>
+        <w:rPr>
+          <w:color w:val="C45911" w:themeColor="accent2" w:themeShade="BF"/>
+        </w:rPr>
+      </w:pPr>
+      <w:r>
+        <w:rPr>
+          <w:color w:val="C45911" w:themeColor="accent2" w:themeShade="BF"/>
+        </w:rPr>
+        <w:t xml:space="preserve">Guiar al personaje por el pasillo, indicar qué es cada puerta hasta el </w:t>
+      </w:r>
+      <w:proofErr w:type="spellStart"/>
+      <w:r>
+        <w:rPr>
+          <w:b/>
+          <w:color w:val="C45911" w:themeColor="accent2" w:themeShade="BF"/>
+        </w:rPr>
+        <w:t>Aquarium</w:t>
+      </w:r>
+      <w:proofErr w:type="spellEnd"/>
+      <w:r>
+        <w:rPr>
+          <w:color w:val="C45911" w:themeColor="accent2" w:themeShade="BF"/>
+        </w:rPr>
+        <w:t>, pero sin llegar a entrar.</w:t>
+      </w:r>
+    </w:p>
+    <w:p>
+      <w:pPr>
+        <w:pStyle w:val="Prrafodelista"/>
+        <w:numPr>
+          <w:ilvl w:val="0"/>
+          <w:numId w:val="4"/>
+        </w:numPr>
+        <w:rPr>
+          <w:color w:val="C45911" w:themeColor="accent2" w:themeShade="BF"/>
+        </w:rPr>
+      </w:pPr>
+      <w:r>
+        <w:rPr>
+          <w:color w:val="C45911" w:themeColor="accent2" w:themeShade="BF"/>
+        </w:rPr>
+        <w:t xml:space="preserve">Ir a la </w:t>
+      </w:r>
+      <w:proofErr w:type="spellStart"/>
+      <w:r>
+        <w:rPr>
+          <w:b/>
+          <w:color w:val="C45911" w:themeColor="accent2" w:themeShade="BF"/>
+        </w:rPr>
+        <w:t>Kitchen</w:t>
+      </w:r>
+      <w:proofErr w:type="spellEnd"/>
+      <w:r>
+        <w:rPr>
+          <w:color w:val="C45911" w:themeColor="accent2" w:themeShade="BF"/>
+        </w:rPr>
+        <w:t>, explicar cómo guardar y qué se puede hacer ahí.</w:t>
+      </w:r>
+    </w:p>
+    <w:p>
+      <w:pPr>
+        <w:pStyle w:val="Prrafodelista"/>
+        <w:numPr>
+          <w:ilvl w:val="0"/>
+          <w:numId w:val="4"/>
+        </w:numPr>
+        <w:rPr>
+          <w:color w:val="C45911" w:themeColor="accent2" w:themeShade="BF"/>
+        </w:rPr>
+      </w:pPr>
+      <w:r>
+        <w:rPr>
+          <w:color w:val="C45911" w:themeColor="accent2" w:themeShade="BF"/>
+        </w:rPr>
+        <w:t>Indicar “Te espero cuando salgas en tu puesto”.</w:t>
+      </w:r>
+    </w:p>
+    <w:p>
+      <w:pPr>
+        <w:pStyle w:val="Prrafodelista"/>
+        <w:numPr>
+          <w:ilvl w:val="0"/>
+          <w:numId w:val="4"/>
+        </w:numPr>
+        <w:pBdr>
+          <w:bottom w:val="single" w:sz="6" w:space="1" w:color="auto"/>
+        </w:pBdr>
+        <w:rPr>
+          <w:color w:val="C45911" w:themeColor="accent2" w:themeShade="BF"/>
+        </w:rPr>
+      </w:pPr>
+      <w:r>
+        <w:rPr>
+          <w:color w:val="C45911" w:themeColor="accent2" w:themeShade="BF"/>
+        </w:rPr>
+        <w:t xml:space="preserve">A partir de aquí, el jugador es libre de moverse y guardar </w:t>
+      </w:r>
+      <w:r>
+        <w:rPr>
+          <w:i/>
+          <w:color w:val="C45911" w:themeColor="accent2" w:themeShade="BF"/>
+        </w:rPr>
+        <w:t>(para no comerse el tour otra vez)</w:t>
+      </w:r>
+      <w:r>
+        <w:rPr>
+          <w:color w:val="C45911" w:themeColor="accent2" w:themeShade="BF"/>
+        </w:rPr>
+        <w:t xml:space="preserve"> y tendrá que ir hasta TT para iniciar </w:t>
+      </w:r>
+      <w:proofErr w:type="spellStart"/>
+      <w:r>
+        <w:rPr>
+          <w:b/>
+          <w:color w:val="C45911" w:themeColor="accent2" w:themeShade="BF"/>
+        </w:rPr>
         <w:t>Level</w:t>
       </w:r>
       <w:proofErr w:type="spellEnd"/>
       <w:r>
+        <w:rPr>
+          <w:b/>
+          <w:color w:val="C45911" w:themeColor="accent2" w:themeShade="BF"/>
+        </w:rPr>
+        <w:t xml:space="preserve"> 1</w:t>
+      </w:r>
+      <w:r>
+        <w:rPr>
+          <w:color w:val="C45911" w:themeColor="accent2" w:themeShade="BF"/>
+        </w:rPr>
+        <w:t>.</w:t>
+      </w:r>
+    </w:p>
+    <w:p>
+      <w:pPr>
+        <w:pStyle w:val="Prrafodelista"/>
+        <w:numPr>
+          <w:ilvl w:val="0"/>
+          <w:numId w:val="4"/>
+        </w:numPr>
+        <w:rPr>
+          <w:color w:val="C45911" w:themeColor="accent2" w:themeShade="BF"/>
+        </w:rPr>
+      </w:pPr>
+      <w:r>
+        <w:rPr>
+          <w:color w:val="C45911" w:themeColor="accent2" w:themeShade="BF"/>
+        </w:rPr>
+        <w:t>Al llegar a tu puesto, te dicen que hay mucha documentación que leer para ponerte al día, y tendrás que empezar a buscarla.</w:t>
+      </w:r>
+    </w:p>
+    <w:p>
+      <w:proofErr w:type="spellStart"/>
+      <w:r>
+        <w:t>Level</w:t>
+      </w:r>
+      <w:proofErr w:type="spellEnd"/>
+      <w:r>
         <w:t xml:space="preserve"> 2</w:t>
       </w:r>
     </w:p>
@@ -554,6 +781,99 @@
       </w:r>
     </w:p>
     <w:p>
+      <w:pPr>
+        <w:rPr>
+          <w:color w:val="C45911" w:themeColor="accent2" w:themeShade="BF"/>
+        </w:rPr>
+      </w:pPr>
+    </w:p>
+    <w:p>
+      <w:pPr>
+        <w:pStyle w:val="Prrafodelista"/>
+        <w:numPr>
+          <w:ilvl w:val="0"/>
+          <w:numId w:val="4"/>
+        </w:numPr>
+        <w:rPr>
+          <w:color w:val="C45911" w:themeColor="accent2" w:themeShade="BF"/>
+        </w:rPr>
+      </w:pPr>
+      <w:r>
+        <w:rPr>
+          <w:color w:val="C45911" w:themeColor="accent2" w:themeShade="BF"/>
+        </w:rPr>
+        <w:t>Cambiar la paleta 0 del mapa a una oscura.</w:t>
+      </w:r>
+    </w:p>
+    <w:p>
+      <w:pPr>
+        <w:pStyle w:val="Prrafodelista"/>
+        <w:numPr>
+          <w:ilvl w:val="0"/>
+          <w:numId w:val="4"/>
+        </w:numPr>
+        <w:rPr>
+          <w:color w:val="C45911" w:themeColor="accent2" w:themeShade="BF"/>
+        </w:rPr>
+      </w:pPr>
+      <w:r>
+        <w:rPr>
+          <w:color w:val="C45911" w:themeColor="accent2" w:themeShade="BF"/>
+        </w:rPr>
+        <w:t>Falsear las cámaras cambiando la paleta de los tiles seleccionados a la normal.</w:t>
+      </w:r>
+    </w:p>
+    <w:p>
+      <w:pPr>
+        <w:pStyle w:val="Prrafodelista"/>
+        <w:numPr>
+          <w:ilvl w:val="0"/>
+          <w:numId w:val="4"/>
+        </w:numPr>
+        <w:rPr>
+          <w:color w:val="C45911" w:themeColor="accent2" w:themeShade="BF"/>
+        </w:rPr>
+      </w:pPr>
+      <w:r>
+        <w:rPr>
+          <w:color w:val="C45911" w:themeColor="accent2" w:themeShade="BF"/>
+        </w:rPr>
+        <w:t xml:space="preserve">El jugador solo puede interactuar allá donde haya “luz”. </w:t>
+      </w:r>
+      <w:r>
+        <w:rPr>
+          <w:i/>
+          <w:color w:val="C45911" w:themeColor="accent2" w:themeShade="BF"/>
+        </w:rPr>
+        <w:t>(</w:t>
+      </w:r>
+      <w:proofErr w:type="spellStart"/>
+      <w:r>
+        <w:rPr>
+          <w:i/>
+          <w:color w:val="C45911" w:themeColor="accent2" w:themeShade="BF"/>
+        </w:rPr>
+        <w:t>Track</w:t>
+      </w:r>
+      <w:proofErr w:type="spellEnd"/>
+      <w:r>
+        <w:rPr>
+          <w:i/>
+          <w:color w:val="C45911" w:themeColor="accent2" w:themeShade="BF"/>
+        </w:rPr>
+        <w:t xml:space="preserve"> x1, y1, x2, y2)</w:t>
+      </w:r>
+      <w:r>
+        <w:rPr>
+          <w:color w:val="C45911" w:themeColor="accent2" w:themeShade="BF"/>
+        </w:rPr>
+        <w:t>.</w:t>
+      </w:r>
+      <w:bookmarkStart w:id="0" w:name="_GoBack"/>
+      <w:bookmarkEnd w:id="0"/>
+    </w:p>
+    <w:p/>
+    <w:p>
       <w:proofErr w:type="spellStart"/>
       <w:r>
         <w:t>Level</w:t>
@@ -581,174 +901,143 @@
           <w:b/>
           <w:bCs/>
         </w:rPr>
+        <w:t xml:space="preserve"> to </w:t>
+      </w:r>
+      <w:proofErr w:type="spellStart"/>
+      <w:r>
+        <w:rPr>
+          <w:b/>
+          <w:bCs/>
+        </w:rPr>
+        <w:t>One</w:t>
+      </w:r>
+      <w:proofErr w:type="spellEnd"/>
+      <w:r>
+        <w:t xml:space="preserve"> con T.T.</w:t>
+      </w:r>
+      <w:r>
+        <w:t xml:space="preserve"> a las 12:45</w:t>
+      </w:r>
+      <w:r>
+        <w:t xml:space="preserve">, </w:t>
+      </w:r>
+      <w:r>
+        <w:t xml:space="preserve">tienes tiempo de recopilar información valiosa para esta reunión hablando con tus compañeros y recopilando información sobre </w:t>
+      </w:r>
+      <w:r>
+        <w:t>qué</w:t>
+      </w:r>
+      <w:r>
+        <w:t xml:space="preserve"> es y en </w:t>
+      </w:r>
+      <w:r>
+        <w:t>qué</w:t>
+      </w:r>
+      <w:r>
+        <w:t xml:space="preserve"> consiste</w:t>
+      </w:r>
+      <w:r>
+        <w:t>n</w:t>
+      </w:r>
+      <w:r>
+        <w:t xml:space="preserve"> l</w:t>
+      </w:r>
+      <w:r>
+        <w:t>os</w:t>
+      </w:r>
+      <w:r>
         <w:t xml:space="preserve"> </w:t>
       </w:r>
       <w:proofErr w:type="spellStart"/>
       <w:r>
-        <w:rPr>
-          <w:b/>
-          <w:bCs/>
-        </w:rPr>
-        <w:t>to</w:t>
-      </w:r>
-      <w:proofErr w:type="spellEnd"/>
-      <w:r>
-        <w:rPr>
-          <w:b/>
-          <w:bCs/>
-        </w:rPr>
+        <w:t>One</w:t>
+      </w:r>
+      <w:proofErr w:type="spellEnd"/>
+      <w:r>
+        <w:t xml:space="preserve"> to </w:t>
+      </w:r>
+      <w:proofErr w:type="spellStart"/>
+      <w:r>
+        <w:t>One</w:t>
+      </w:r>
+      <w:proofErr w:type="spellEnd"/>
+      <w:r>
+        <w:t xml:space="preserve">. Cuando llegue la hora tendrás que llegar a la </w:t>
+      </w:r>
+      <w:proofErr w:type="spellStart"/>
+      <w:r>
+        <w:rPr>
+          <w:b/>
+          <w:bCs/>
+        </w:rPr>
+        <w:t>BigRoom</w:t>
+      </w:r>
+      <w:proofErr w:type="spellEnd"/>
+      <w:r>
+        <w:t>, T.T.</w:t>
+      </w:r>
+      <w:r>
+        <w:t xml:space="preserve"> te irá haciendo preguntas </w:t>
+      </w:r>
+      <w:r>
+        <w:t xml:space="preserve">impertinentes </w:t>
+      </w:r>
+      <w:r>
+        <w:t xml:space="preserve">sobre cosas inconexas, aplica </w:t>
+      </w:r>
+      <w:r>
+        <w:t>las</w:t>
+      </w:r>
+      <w:r>
+        <w:t xml:space="preserve"> aptitudes</w:t>
+      </w:r>
+      <w:r>
+        <w:t xml:space="preserve"> adquiridas </w:t>
+      </w:r>
+      <w:r>
+        <w:t xml:space="preserve">y </w:t>
+      </w:r>
+      <w:r>
+        <w:t>gana</w:t>
+      </w:r>
+      <w:r>
+        <w:t xml:space="preserve"> experiencia para subir de rango en tu</w:t>
+      </w:r>
+      <w:r>
+        <w:t>s</w:t>
+      </w:r>
+      <w:r>
+        <w:t xml:space="preserve"> siguiente</w:t>
+      </w:r>
+      <w:r>
+        <w:t>s</w:t>
+      </w:r>
+      <w:r>
         <w:t xml:space="preserve"> </w:t>
       </w:r>
       <w:proofErr w:type="spellStart"/>
       <w:r>
-        <w:rPr>
-          <w:b/>
-          <w:bCs/>
-        </w:rPr>
         <w:t>One</w:t>
       </w:r>
       <w:proofErr w:type="spellEnd"/>
       <w:r>
-        <w:t xml:space="preserve"> con T.T.</w:t>
-      </w:r>
-      <w:r>
-        <w:t xml:space="preserve"> a las 12:45</w:t>
-      </w:r>
-      <w:r>
-        <w:t xml:space="preserve">, </w:t>
-      </w:r>
-      <w:r>
-        <w:t xml:space="preserve">tienes tiempo de recopilar información valiosa para esta reunión hablando con tus compañeros y recopilando información sobre </w:t>
-      </w:r>
-      <w:r>
-        <w:t>qué</w:t>
-      </w:r>
-      <w:r>
-        <w:t xml:space="preserve"> es y en </w:t>
-      </w:r>
-      <w:r>
-        <w:t>qué</w:t>
-      </w:r>
-      <w:r>
-        <w:t xml:space="preserve"> consiste</w:t>
-      </w:r>
-      <w:r>
-        <w:t>n</w:t>
-      </w:r>
-      <w:r>
-        <w:t xml:space="preserve"> l</w:t>
-      </w:r>
-      <w:r>
-        <w:t>os</w:t>
+        <w:t xml:space="preserve"> to </w:t>
+      </w:r>
+      <w:proofErr w:type="spellStart"/>
+      <w:r>
+        <w:t>One</w:t>
+      </w:r>
+      <w:proofErr w:type="spellEnd"/>
+      <w:r>
+        <w:t xml:space="preserve">. </w:t>
       </w:r>
       <w:r>
         <w:t xml:space="preserve"> </w:t>
       </w:r>
-      <w:proofErr w:type="spellStart"/>
-      <w:r>
-        <w:t>One</w:t>
-      </w:r>
-      <w:proofErr w:type="spellEnd"/>
-      <w:r>
-        <w:t xml:space="preserve"> </w:t>
-      </w:r>
-      <w:proofErr w:type="spellStart"/>
-      <w:r>
-        <w:t>to</w:t>
-      </w:r>
-      <w:proofErr w:type="spellEnd"/>
-      <w:r>
-        <w:t xml:space="preserve"> </w:t>
-      </w:r>
-      <w:proofErr w:type="spellStart"/>
-      <w:r>
-        <w:t>One</w:t>
-      </w:r>
-      <w:proofErr w:type="spellEnd"/>
-      <w:r>
-        <w:t xml:space="preserve">. Cuando llegue la hora tendrás que llegar a la </w:t>
-      </w:r>
-      <w:proofErr w:type="spellStart"/>
-      <w:r>
-        <w:rPr>
-          <w:b/>
-          <w:bCs/>
-        </w:rPr>
-        <w:t>BigRoom</w:t>
-      </w:r>
-      <w:proofErr w:type="spellEnd"/>
-      <w:r>
-        <w:t>, T.T.</w:t>
-      </w:r>
-      <w:r>
-        <w:t xml:space="preserve"> te irá haciendo preguntas </w:t>
-      </w:r>
-      <w:r>
-        <w:t xml:space="preserve">impertinentes </w:t>
-      </w:r>
-      <w:r>
-        <w:t xml:space="preserve">sobre cosas inconexas, aplica </w:t>
-      </w:r>
-      <w:r>
-        <w:t>las</w:t>
-      </w:r>
-      <w:r>
-        <w:t xml:space="preserve"> aptitudes</w:t>
-      </w:r>
-      <w:r>
-        <w:t xml:space="preserve"> adquiridas </w:t>
-      </w:r>
-      <w:r>
-        <w:t xml:space="preserve">y </w:t>
-      </w:r>
-      <w:r>
-        <w:t>gana</w:t>
-      </w:r>
-      <w:r>
-        <w:t xml:space="preserve"> experiencia para subir de rango en tu</w:t>
-      </w:r>
-      <w:r>
-        <w:t>s</w:t>
-      </w:r>
-      <w:r>
-        <w:t xml:space="preserve"> siguiente</w:t>
-      </w:r>
-      <w:r>
-        <w:t>s</w:t>
-      </w:r>
-      <w:r>
-        <w:t xml:space="preserve"> </w:t>
-      </w:r>
-      <w:proofErr w:type="spellStart"/>
-      <w:r>
-        <w:t>One</w:t>
-      </w:r>
-      <w:proofErr w:type="spellEnd"/>
-      <w:r>
-        <w:t xml:space="preserve"> </w:t>
-      </w:r>
-      <w:proofErr w:type="spellStart"/>
-      <w:r>
-        <w:t>to</w:t>
-      </w:r>
-      <w:proofErr w:type="spellEnd"/>
-      <w:r>
-        <w:t xml:space="preserve"> </w:t>
-      </w:r>
-      <w:proofErr w:type="spellStart"/>
-      <w:r>
-        <w:t>One</w:t>
-      </w:r>
-      <w:proofErr w:type="spellEnd"/>
-      <w:r>
-        <w:t xml:space="preserve">. </w:t>
-      </w:r>
-      <w:r>
-        <w:t xml:space="preserve"> </w:t>
-      </w:r>
-    </w:p>
-    <w:p>
-      <w:r>
+    </w:p>
+    <w:p>
+      <w:r>
+        <w:lastRenderedPageBreak/>
         <w:t>*</w:t>
       </w:r>
       <w:r>
@@ -979,7 +1268,6 @@
     <w:p>
       <w:proofErr w:type="spellStart"/>
       <w:r>
-        <w:lastRenderedPageBreak/>
         <w:t>Level</w:t>
       </w:r>
       <w:proofErr w:type="spellEnd"/>
@@ -1179,6 +1467,7 @@
           <w:sz w:val="36"/>
           <w:szCs w:val="36"/>
         </w:rPr>
+        <w:lastRenderedPageBreak/>
         <w:t>MECÁNICAS</w:t>
       </w:r>
     </w:p>
@@ -1203,15 +1492,7 @@
       </w:r>
       <w:proofErr w:type="spellEnd"/>
       <w:r>
-        <w:t xml:space="preserve"> </w:t>
-      </w:r>
-      <w:proofErr w:type="spellStart"/>
-      <w:r>
-        <w:t>to</w:t>
-      </w:r>
-      <w:proofErr w:type="spellEnd"/>
-      <w:r>
-        <w:t xml:space="preserve"> </w:t>
+        <w:t xml:space="preserve"> to </w:t>
       </w:r>
       <w:proofErr w:type="spellStart"/>
       <w:r>
@@ -1436,7 +1717,6 @@
       </w:pPr>
       <w:proofErr w:type="spellStart"/>
       <w:r>
-        <w:lastRenderedPageBreak/>
         <w:t>Start</w:t>
       </w:r>
       <w:proofErr w:type="spellEnd"/>
@@ -1723,6 +2003,7 @@
     </w:p>
     <w:p>
       <w:r>
+        <w:lastRenderedPageBreak/>
         <w:t xml:space="preserve">También podrás conoce los últimos cotilleos a la hora de comer, gana experiencia y nuevas respuestas para T.T. y </w:t>
       </w:r>
       <w:proofErr w:type="spellStart"/>
@@ -2050,6 +2331,7 @@
     </w:p>
     <w:p>
       <w:r>
+        <w:lastRenderedPageBreak/>
         <w:t xml:space="preserve">- </w:t>
       </w:r>
       <w:r>
@@ -2241,6 +2523,174 @@
           <w:b/>
           <w:bCs/>
         </w:rPr>
+        <w:t xml:space="preserve"> to </w:t>
+      </w:r>
+      <w:proofErr w:type="spellStart"/>
+      <w:r>
+        <w:rPr>
+          <w:b/>
+          <w:bCs/>
+        </w:rPr>
+        <w:t>One</w:t>
+      </w:r>
+      <w:proofErr w:type="spellEnd"/>
+    </w:p>
+    <w:p>
+      <w:r>
+        <w:t>Zonas</w:t>
+      </w:r>
+    </w:p>
+    <w:p>
+      <w:pPr>
+        <w:ind w:firstLine="708"/>
+      </w:pPr>
+      <w:r>
+        <w:t>Entrada (Hall)</w:t>
+      </w:r>
+    </w:p>
+    <w:p>
+      <w:pPr>
+        <w:ind w:firstLine="708"/>
+      </w:pPr>
+      <w:r>
+        <w:t>Puestos de trabajo (pasillos entre puestos)</w:t>
+      </w:r>
+    </w:p>
+    <w:p>
+      <w:pPr>
+        <w:ind w:firstLine="708"/>
+      </w:pPr>
+      <w:r>
+        <w:t>Pasillos de la oficina</w:t>
+      </w:r>
+    </w:p>
+    <w:p>
+      <w:pPr>
+        <w:ind w:firstLine="708"/>
+      </w:pPr>
+      <w:r>
+        <w:t>Baños</w:t>
+      </w:r>
+    </w:p>
+    <w:p>
+      <w:pPr>
+        <w:ind w:firstLine="708"/>
+      </w:pPr>
+      <w:r>
+        <w:t>Cocina</w:t>
+      </w:r>
+    </w:p>
+    <w:p>
+      <w:pPr>
+        <w:ind w:firstLine="708"/>
+      </w:pPr>
+      <w:proofErr w:type="spellStart"/>
+      <w:r>
+        <w:t>BigRoom</w:t>
+      </w:r>
+      <w:proofErr w:type="spellEnd"/>
+      <w:r>
+        <w:t xml:space="preserve"> (desbloqueada)</w:t>
+      </w:r>
+    </w:p>
+    <w:p>
+      <w:pPr>
+        <w:ind w:firstLine="708"/>
+      </w:pPr>
+      <w:proofErr w:type="spellStart"/>
+      <w:r>
+        <w:t>RedR</w:t>
+      </w:r>
+      <w:r>
+        <w:rPr>
+          <w:strike/>
+        </w:rPr>
+        <w:t>u</w:t>
+      </w:r>
+      <w:r>
+        <w:t>oom</w:t>
+      </w:r>
+      <w:proofErr w:type="spellEnd"/>
+      <w:r>
+        <w:t xml:space="preserve"> (cerrada)</w:t>
+      </w:r>
+    </w:p>
+    <w:p>
+      <w:pPr>
+        <w:ind w:firstLine="708"/>
+      </w:pPr>
+      <w:r>
+        <w:t>Pecera (cerrada)</w:t>
+      </w:r>
+    </w:p>
+    <w:p>
+      <w:pPr>
+        <w:ind w:firstLine="708"/>
+      </w:pPr>
+      <w:r>
+        <w:t>Despacho 1 (cerrado)</w:t>
+      </w:r>
+    </w:p>
+    <w:p>
+      <w:pPr>
+        <w:ind w:firstLine="708"/>
+      </w:pPr>
+      <w:r>
+        <w:t>Despacho 2 (cerrado)</w:t>
+      </w:r>
+    </w:p>
+    <w:p>
+      <w:pPr>
+        <w:ind w:firstLine="708"/>
+      </w:pPr>
+      <w:r>
+        <w:t>Puerta misteriosa 1 (cerrada)</w:t>
+      </w:r>
+    </w:p>
+    <w:p>
+      <w:pPr>
+        <w:ind w:firstLine="708"/>
+      </w:pPr>
+      <w:r>
+        <w:t>Puerta misteriosa 2 (</w:t>
+      </w:r>
+      <w:r>
+        <w:t>¿</w:t>
+      </w:r>
+      <w:proofErr w:type="gramStart"/>
+      <w:r>
+        <w:t>cerrada</w:t>
+      </w:r>
+      <w:r>
+        <w:t>?</w:t>
+      </w:r>
+      <w:r>
+        <w:t>/</w:t>
+      </w:r>
+      <w:proofErr w:type="gramEnd"/>
+      <w:r>
+        <w:t>desbloqueada)</w:t>
+      </w:r>
+    </w:p>
+    <w:p/>
+    <w:p>
+      <w:r>
+        <w:t xml:space="preserve">- </w:t>
+      </w:r>
+      <w:proofErr w:type="spellStart"/>
+      <w:r>
+        <w:rPr>
+          <w:b/>
+          <w:bCs/>
+        </w:rPr>
+        <w:t>Team</w:t>
+      </w:r>
+      <w:proofErr w:type="spellEnd"/>
+      <w:r>
+        <w:rPr>
+          <w:b/>
+          <w:bCs/>
+        </w:rPr>
         <w:t xml:space="preserve"> </w:t>
       </w:r>
       <w:proofErr w:type="spellStart"/>
@@ -2249,7 +2699,193 @@
           <w:b/>
           <w:bCs/>
         </w:rPr>
-        <w:t>to</w:t>
+        <w:t>Building</w:t>
+      </w:r>
+      <w:proofErr w:type="spellEnd"/>
+    </w:p>
+    <w:p>
+      <w:pPr>
+        <w:rPr>
+          <w:lang w:val="en-US"/>
+        </w:rPr>
+      </w:pPr>
+      <w:r>
+        <w:lastRenderedPageBreak/>
+        <w:tab/>
+      </w:r>
+      <w:proofErr w:type="spellStart"/>
+      <w:r>
+        <w:rPr>
+          <w:lang w:val="en-US"/>
+        </w:rPr>
+        <w:t>BigRoom</w:t>
+      </w:r>
+      <w:proofErr w:type="spellEnd"/>
+      <w:r>
+        <w:rPr>
+          <w:lang w:val="en-US"/>
+        </w:rPr>
+        <w:t xml:space="preserve"> (</w:t>
+      </w:r>
+      <w:proofErr w:type="spellStart"/>
+      <w:r>
+        <w:rPr>
+          <w:lang w:val="en-US"/>
+        </w:rPr>
+        <w:t>desbloqueada</w:t>
+      </w:r>
+      <w:proofErr w:type="spellEnd"/>
+      <w:r>
+        <w:rPr>
+          <w:lang w:val="en-US"/>
+        </w:rPr>
+        <w:t>)</w:t>
+      </w:r>
+    </w:p>
+    <w:p>
+      <w:pPr>
+        <w:rPr>
+          <w:lang w:val="en-US"/>
+        </w:rPr>
+      </w:pPr>
+    </w:p>
+    <w:p>
+      <w:pPr>
+        <w:rPr>
+          <w:lang w:val="en-US"/>
+        </w:rPr>
+      </w:pPr>
+      <w:r>
+        <w:rPr>
+          <w:lang w:val="en-US"/>
+        </w:rPr>
+        <w:t xml:space="preserve">- </w:t>
+      </w:r>
+      <w:r>
+        <w:rPr>
+          <w:b/>
+          <w:bCs/>
+          <w:lang w:val="en-US"/>
+        </w:rPr>
+        <w:t>¿</w:t>
+      </w:r>
+      <w:r>
+        <w:rPr>
+          <w:b/>
+          <w:bCs/>
+          <w:lang w:val="en-US"/>
+        </w:rPr>
+        <w:t>?</w:t>
+      </w:r>
+    </w:p>
+    <w:p>
+      <w:pPr>
+        <w:rPr>
+          <w:lang w:val="en-US"/>
+        </w:rPr>
+      </w:pPr>
+      <w:r>
+        <w:rPr>
+          <w:lang w:val="en-US"/>
+        </w:rPr>
+        <w:tab/>
+      </w:r>
+    </w:p>
+    <w:p>
+      <w:pPr>
+        <w:rPr>
+          <w:lang w:val="en-US"/>
+        </w:rPr>
+      </w:pPr>
+      <w:r>
+        <w:rPr>
+          <w:lang w:val="en-US"/>
+        </w:rPr>
+        <w:t xml:space="preserve">- </w:t>
+      </w:r>
+      <w:r>
+        <w:rPr>
+          <w:b/>
+          <w:bCs/>
+          <w:lang w:val="en-US"/>
+        </w:rPr>
+        <w:t>CEO Reveal</w:t>
+      </w:r>
+    </w:p>
+    <w:p>
+      <w:pPr>
+        <w:rPr>
+          <w:lang w:val="en-US"/>
+        </w:rPr>
+      </w:pPr>
+      <w:r>
+        <w:rPr>
+          <w:lang w:val="en-US"/>
+        </w:rPr>
+        <w:tab/>
+      </w:r>
+    </w:p>
+    <w:p>
+      <w:pPr>
+        <w:rPr>
+          <w:lang w:val="en-US"/>
+        </w:rPr>
+      </w:pPr>
+      <w:r>
+        <w:rPr>
+          <w:lang w:val="en-US"/>
+        </w:rPr>
+        <w:t xml:space="preserve">- </w:t>
+      </w:r>
+      <w:r>
+        <w:rPr>
+          <w:b/>
+          <w:bCs/>
+          <w:lang w:val="en-US"/>
+        </w:rPr>
+        <w:t>The Ultimate One to One</w:t>
+      </w:r>
+    </w:p>
+    <w:p>
+      <w:r>
+        <w:rPr>
+          <w:lang w:val="en-US"/>
+        </w:rPr>
+        <w:tab/>
+      </w:r>
+      <w:r>
+        <w:t xml:space="preserve">Sube </w:t>
+      </w:r>
+      <w:r>
+        <w:t xml:space="preserve">al último nivel, supera este nivel y serás Lead </w:t>
+      </w:r>
+      <w:r>
+        <w:t>donde podrás</w:t>
+      </w:r>
+      <w:r>
+        <w:t xml:space="preserve"> acceder a las reuniones del infinito</w:t>
+      </w:r>
+      <w:r>
+        <w:t xml:space="preserve"> con Furor King y sus secuaces.</w:t>
+      </w:r>
+    </w:p>
+    <w:p>
+      <w:pPr>
+        <w:rPr>
+          <w:b/>
+          <w:bCs/>
+        </w:rPr>
+      </w:pPr>
+      <w:r>
+        <w:t xml:space="preserve">- </w:t>
+      </w:r>
+      <w:proofErr w:type="spellStart"/>
+      <w:r>
+        <w:rPr>
+          <w:b/>
+          <w:bCs/>
+        </w:rPr>
+        <w:t>Infinity</w:t>
       </w:r>
       <w:proofErr w:type="spellEnd"/>
       <w:r>
@@ -2265,14 +2901,64 @@
           <w:b/>
           <w:bCs/>
         </w:rPr>
-        <w:t>One</w:t>
-      </w:r>
-      <w:proofErr w:type="spellEnd"/>
-    </w:p>
-    <w:p>
-      <w:r>
-        <w:lastRenderedPageBreak/>
-        <w:t>Zonas</w:t>
+        <w:t>Meet</w:t>
+      </w:r>
+      <w:proofErr w:type="spellEnd"/>
+    </w:p>
+    <w:p>
+      <w:r>
+        <w:tab/>
+      </w:r>
+    </w:p>
+    <w:p>
+      <w:pPr>
+        <w:rPr>
+          <w:b/>
+          <w:bCs/>
+        </w:rPr>
+      </w:pPr>
+      <w:r>
+        <w:rPr>
+          <w:b/>
+          <w:bCs/>
+        </w:rPr>
+        <w:t xml:space="preserve">- </w:t>
+      </w:r>
+      <w:proofErr w:type="spellStart"/>
+      <w:r>
+        <w:rPr>
+          <w:b/>
+          <w:bCs/>
+        </w:rPr>
+        <w:t>Diverty</w:t>
+      </w:r>
+      <w:proofErr w:type="spellEnd"/>
+      <w:r>
+        <w:rPr>
+          <w:b/>
+          <w:bCs/>
+        </w:rPr>
+        <w:t xml:space="preserve"> Pasillo</w:t>
+      </w:r>
+    </w:p>
+    <w:p>
+      <w:r>
+        <w:tab/>
+      </w:r>
+    </w:p>
+    <w:p>
+      <w:r>
+        <w:t>*</w:t>
+      </w:r>
+      <w:r>
+        <w:t xml:space="preserve"> </w:t>
+      </w:r>
+      <w:r>
+        <w:rPr>
+          <w:b/>
+          <w:bCs/>
+        </w:rPr>
+        <w:t>Nivel Recurrente</w:t>
       </w:r>
     </w:p>
     <w:p>
@@ -2280,426 +2966,6 @@
         <w:ind w:firstLine="708"/>
       </w:pPr>
       <w:r>
-        <w:t>Entrada (Hall)</w:t>
-      </w:r>
-    </w:p>
-    <w:p>
-      <w:pPr>
-        <w:ind w:firstLine="708"/>
-      </w:pPr>
-      <w:r>
-        <w:t>Puestos de trabajo (pasillos entre puestos)</w:t>
-      </w:r>
-    </w:p>
-    <w:p>
-      <w:pPr>
-        <w:ind w:firstLine="708"/>
-      </w:pPr>
-      <w:r>
-        <w:t>Pasillos de la oficina</w:t>
-      </w:r>
-    </w:p>
-    <w:p>
-      <w:pPr>
-        <w:ind w:firstLine="708"/>
-      </w:pPr>
-      <w:r>
-        <w:t>Baños</w:t>
-      </w:r>
-    </w:p>
-    <w:p>
-      <w:pPr>
-        <w:ind w:firstLine="708"/>
-      </w:pPr>
-      <w:r>
-        <w:t>Cocina</w:t>
-      </w:r>
-    </w:p>
-    <w:p>
-      <w:pPr>
-        <w:ind w:firstLine="708"/>
-      </w:pPr>
-      <w:proofErr w:type="spellStart"/>
-      <w:r>
-        <w:t>BigRoom</w:t>
-      </w:r>
-      <w:proofErr w:type="spellEnd"/>
-      <w:r>
-        <w:t xml:space="preserve"> (desbloqueada)</w:t>
-      </w:r>
-    </w:p>
-    <w:p>
-      <w:pPr>
-        <w:ind w:firstLine="708"/>
-      </w:pPr>
-      <w:proofErr w:type="spellStart"/>
-      <w:r>
-        <w:t>RedR</w:t>
-      </w:r>
-      <w:r>
-        <w:rPr>
-          <w:strike/>
-        </w:rPr>
-        <w:t>u</w:t>
-      </w:r>
-      <w:r>
-        <w:t>oom</w:t>
-      </w:r>
-      <w:proofErr w:type="spellEnd"/>
-      <w:r>
-        <w:t xml:space="preserve"> (cerrada)</w:t>
-      </w:r>
-    </w:p>
-    <w:p>
-      <w:pPr>
-        <w:ind w:firstLine="708"/>
-      </w:pPr>
-      <w:r>
-        <w:t>Pecera (cerrada)</w:t>
-      </w:r>
-    </w:p>
-    <w:p>
-      <w:pPr>
-        <w:ind w:firstLine="708"/>
-      </w:pPr>
-      <w:r>
-        <w:t>Despacho 1 (cerrado)</w:t>
-      </w:r>
-    </w:p>
-    <w:p>
-      <w:pPr>
-        <w:ind w:firstLine="708"/>
-      </w:pPr>
-      <w:r>
-        <w:t>Despacho 2 (cerrado)</w:t>
-      </w:r>
-    </w:p>
-    <w:p>
-      <w:pPr>
-        <w:ind w:firstLine="708"/>
-      </w:pPr>
-      <w:r>
-        <w:t>Puerta misteriosa 1 (cerrada)</w:t>
-      </w:r>
-    </w:p>
-    <w:p>
-      <w:pPr>
-        <w:ind w:firstLine="708"/>
-      </w:pPr>
-      <w:r>
-        <w:t>Puerta misteriosa 2 (</w:t>
-      </w:r>
-      <w:r>
-        <w:t>¿</w:t>
-      </w:r>
-      <w:proofErr w:type="gramStart"/>
-      <w:r>
-        <w:t>cerrada</w:t>
-      </w:r>
-      <w:r>
-        <w:t>?</w:t>
-      </w:r>
-      <w:r>
-        <w:t>/</w:t>
-      </w:r>
-      <w:proofErr w:type="gramEnd"/>
-      <w:r>
-        <w:t>desbloqueada)</w:t>
-      </w:r>
-    </w:p>
-    <w:p/>
-    <w:p>
-      <w:r>
-        <w:t xml:space="preserve">- </w:t>
-      </w:r>
-      <w:proofErr w:type="spellStart"/>
-      <w:r>
-        <w:rPr>
-          <w:b/>
-          <w:bCs/>
-        </w:rPr>
-        <w:t>Team</w:t>
-      </w:r>
-      <w:proofErr w:type="spellEnd"/>
-      <w:r>
-        <w:rPr>
-          <w:b/>
-          <w:bCs/>
-        </w:rPr>
-        <w:t xml:space="preserve"> </w:t>
-      </w:r>
-      <w:proofErr w:type="spellStart"/>
-      <w:r>
-        <w:rPr>
-          <w:b/>
-          <w:bCs/>
-        </w:rPr>
-        <w:t>Building</w:t>
-      </w:r>
-      <w:proofErr w:type="spellEnd"/>
-    </w:p>
-    <w:p>
-      <w:pPr>
-        <w:rPr>
-          <w:lang w:val="en-US"/>
-        </w:rPr>
-      </w:pPr>
-      <w:r>
-        <w:tab/>
-      </w:r>
-      <w:proofErr w:type="spellStart"/>
-      <w:r>
-        <w:rPr>
-          <w:lang w:val="en-US"/>
-        </w:rPr>
-        <w:t>BigRoom</w:t>
-      </w:r>
-      <w:proofErr w:type="spellEnd"/>
-      <w:r>
-        <w:rPr>
-          <w:lang w:val="en-US"/>
-        </w:rPr>
-        <w:t xml:space="preserve"> (</w:t>
-      </w:r>
-      <w:proofErr w:type="spellStart"/>
-      <w:r>
-        <w:rPr>
-          <w:lang w:val="en-US"/>
-        </w:rPr>
-        <w:t>desbloqueada</w:t>
-      </w:r>
-      <w:proofErr w:type="spellEnd"/>
-      <w:r>
-        <w:rPr>
-          <w:lang w:val="en-US"/>
-        </w:rPr>
-        <w:t>)</w:t>
-      </w:r>
-    </w:p>
-    <w:p>
-      <w:pPr>
-        <w:rPr>
-          <w:lang w:val="en-US"/>
-        </w:rPr>
-      </w:pPr>
-    </w:p>
-    <w:p>
-      <w:pPr>
-        <w:rPr>
-          <w:lang w:val="en-US"/>
-        </w:rPr>
-      </w:pPr>
-      <w:r>
-        <w:rPr>
-          <w:lang w:val="en-US"/>
-        </w:rPr>
-        <w:t xml:space="preserve">- </w:t>
-      </w:r>
-      <w:r>
-        <w:rPr>
-          <w:b/>
-          <w:bCs/>
-          <w:lang w:val="en-US"/>
-        </w:rPr>
-        <w:t>¿</w:t>
-      </w:r>
-      <w:r>
-        <w:rPr>
-          <w:b/>
-          <w:bCs/>
-          <w:lang w:val="en-US"/>
-        </w:rPr>
-        <w:t>?</w:t>
-      </w:r>
-    </w:p>
-    <w:p>
-      <w:pPr>
-        <w:rPr>
-          <w:lang w:val="en-US"/>
-        </w:rPr>
-      </w:pPr>
-      <w:r>
-        <w:rPr>
-          <w:lang w:val="en-US"/>
-        </w:rPr>
-        <w:tab/>
-      </w:r>
-    </w:p>
-    <w:p>
-      <w:pPr>
-        <w:rPr>
-          <w:lang w:val="en-US"/>
-        </w:rPr>
-      </w:pPr>
-      <w:r>
-        <w:rPr>
-          <w:lang w:val="en-US"/>
-        </w:rPr>
-        <w:t xml:space="preserve">- </w:t>
-      </w:r>
-      <w:r>
-        <w:rPr>
-          <w:b/>
-          <w:bCs/>
-          <w:lang w:val="en-US"/>
-        </w:rPr>
-        <w:t>CEO Reveal</w:t>
-      </w:r>
-    </w:p>
-    <w:p>
-      <w:pPr>
-        <w:rPr>
-          <w:lang w:val="en-US"/>
-        </w:rPr>
-      </w:pPr>
-      <w:r>
-        <w:rPr>
-          <w:lang w:val="en-US"/>
-        </w:rPr>
-        <w:tab/>
-      </w:r>
-    </w:p>
-    <w:p>
-      <w:pPr>
-        <w:rPr>
-          <w:lang w:val="en-US"/>
-        </w:rPr>
-      </w:pPr>
-      <w:r>
-        <w:rPr>
-          <w:lang w:val="en-US"/>
-        </w:rPr>
-        <w:t xml:space="preserve">- </w:t>
-      </w:r>
-      <w:r>
-        <w:rPr>
-          <w:b/>
-          <w:bCs/>
-          <w:lang w:val="en-US"/>
-        </w:rPr>
-        <w:t>The Ultimate One to One</w:t>
-      </w:r>
-    </w:p>
-    <w:p>
-      <w:r>
-        <w:rPr>
-          <w:lang w:val="en-US"/>
-        </w:rPr>
-        <w:tab/>
-      </w:r>
-      <w:r>
-        <w:t xml:space="preserve">Sube </w:t>
-      </w:r>
-      <w:r>
-        <w:t xml:space="preserve">al último nivel, supera este nivel y serás Lead </w:t>
-      </w:r>
-      <w:r>
-        <w:t>donde podrás</w:t>
-      </w:r>
-      <w:r>
-        <w:t xml:space="preserve"> acceder a las reuniones del infinito</w:t>
-      </w:r>
-      <w:r>
-        <w:t xml:space="preserve"> con Furor King y sus secuaces.</w:t>
-      </w:r>
-    </w:p>
-    <w:p>
-      <w:pPr>
-        <w:rPr>
-          <w:b/>
-          <w:bCs/>
-        </w:rPr>
-      </w:pPr>
-      <w:r>
-        <w:t xml:space="preserve">- </w:t>
-      </w:r>
-      <w:proofErr w:type="spellStart"/>
-      <w:r>
-        <w:rPr>
-          <w:b/>
-          <w:bCs/>
-        </w:rPr>
-        <w:t>Infinity</w:t>
-      </w:r>
-      <w:proofErr w:type="spellEnd"/>
-      <w:r>
-        <w:rPr>
-          <w:b/>
-          <w:bCs/>
-        </w:rPr>
-        <w:t xml:space="preserve"> </w:t>
-      </w:r>
-      <w:proofErr w:type="spellStart"/>
-      <w:r>
-        <w:rPr>
-          <w:b/>
-          <w:bCs/>
-        </w:rPr>
-        <w:t>Meet</w:t>
-      </w:r>
-      <w:proofErr w:type="spellEnd"/>
-    </w:p>
-    <w:p>
-      <w:r>
-        <w:tab/>
-      </w:r>
-    </w:p>
-    <w:p>
-      <w:pPr>
-        <w:rPr>
-          <w:b/>
-          <w:bCs/>
-        </w:rPr>
-      </w:pPr>
-      <w:r>
-        <w:rPr>
-          <w:b/>
-          <w:bCs/>
-        </w:rPr>
-        <w:t xml:space="preserve">- </w:t>
-      </w:r>
-      <w:proofErr w:type="spellStart"/>
-      <w:r>
-        <w:rPr>
-          <w:b/>
-          <w:bCs/>
-        </w:rPr>
-        <w:t>Diverty</w:t>
-      </w:r>
-      <w:proofErr w:type="spellEnd"/>
-      <w:r>
-        <w:rPr>
-          <w:b/>
-          <w:bCs/>
-        </w:rPr>
-        <w:t xml:space="preserve"> Pasillo</w:t>
-      </w:r>
-    </w:p>
-    <w:p>
-      <w:r>
-        <w:tab/>
-      </w:r>
-    </w:p>
-    <w:p>
-      <w:r>
-        <w:t>*</w:t>
-      </w:r>
-      <w:r>
-        <w:t xml:space="preserve"> </w:t>
-      </w:r>
-      <w:r>
-        <w:rPr>
-          <w:b/>
-          <w:bCs/>
-        </w:rPr>
-        <w:t>Nivel Recurrente</w:t>
-      </w:r>
-    </w:p>
-    <w:p>
-      <w:pPr>
-        <w:ind w:firstLine="708"/>
-      </w:pPr>
-      <w:r>
         <w:t>Despu</w:t>
       </w:r>
       <w:r>
@@ -2765,11 +3031,7 @@
       </w:r>
       <w:proofErr w:type="spellEnd"/>
       <w:r>
-        <w:t xml:space="preserve">), tienes un 0,01% de posibilidades de que te lo valide y un 99,9% de que te mande a </w:t>
-      </w:r>
-      <w:r>
-        <w:lastRenderedPageBreak/>
-        <w:t xml:space="preserve">la mierda por ser un Junior que no tiene ni idea de con quien </w:t>
+        <w:t xml:space="preserve">), tienes un 0,01% de posibilidades de que te lo valide y un 99,9% de que te mande a la mierda por ser un Junior que no tiene ni idea de con quien </w:t>
       </w:r>
       <w:r>
         <w:t>estás</w:t>
@@ -2923,7 +3185,21 @@
         <w:rPr>
           <w:lang w:val="en-US"/>
         </w:rPr>
-        <w:t xml:space="preserve"> es T.T.</w:t>
+        <w:t xml:space="preserve"> </w:t>
+      </w:r>
+      <w:proofErr w:type="spellStart"/>
+      <w:r>
+        <w:rPr>
+          <w:lang w:val="en-US"/>
+        </w:rPr>
+        <w:t>es</w:t>
+      </w:r>
+      <w:proofErr w:type="spellEnd"/>
+      <w:r>
+        <w:rPr>
+          <w:lang w:val="en-US"/>
+        </w:rPr>
+        <w:t xml:space="preserve"> T.T.</w:t>
       </w:r>
       <w:r>
         <w:rPr>
@@ -3048,6 +3324,7 @@
         <w:rPr>
           <w:lang w:val="en-US"/>
         </w:rPr>
+        <w:lastRenderedPageBreak/>
         <w:t>J. Enviro (Lead)</w:t>
       </w:r>
     </w:p>
@@ -3270,7 +3547,6 @@
     </w:p>
     <w:p>
       <w:r>
-        <w:lastRenderedPageBreak/>
         <w:t>Laura: Espray de Colonia</w:t>
       </w:r>
     </w:p>
@@ -3322,14 +3598,25 @@
       </w:r>
     </w:p>
     <w:p>
-      <w:proofErr w:type="spellStart"/>
-      <w:r>
-        <w:t>By</w:t>
-      </w:r>
-      <w:proofErr w:type="spellEnd"/>
-      <w:r>
-        <w:t xml:space="preserve"> Aarón</w:t>
-      </w:r>
+      <w:pPr>
+        <w:rPr>
+          <w:lang w:val="en-US"/>
+        </w:rPr>
+      </w:pPr>
+      <w:r>
+        <w:rPr>
+          <w:lang w:val="en-US"/>
+        </w:rPr>
+        <w:t xml:space="preserve">By </w:t>
+      </w:r>
+      <w:proofErr w:type="spellStart"/>
+      <w:r>
+        <w:rPr>
+          <w:lang w:val="en-US"/>
+        </w:rPr>
+        <w:t>Aarón</w:t>
+      </w:r>
+      <w:proofErr w:type="spellEnd"/>
     </w:p>
     <w:p>
       <w:pPr>
@@ -3338,6 +3625,7 @@
           <w:bCs/>
           <w:sz w:val="36"/>
           <w:szCs w:val="36"/>
+          <w:lang w:val="en-US"/>
         </w:rPr>
       </w:pPr>
       <w:r>
@@ -3346,18 +3634,22 @@
           <w:bCs/>
           <w:sz w:val="36"/>
           <w:szCs w:val="36"/>
+          <w:lang w:val="en-US"/>
         </w:rPr>
         <w:t>ARTE Y CONCEPTS</w:t>
       </w:r>
     </w:p>
     <w:p>
-      <w:proofErr w:type="spellStart"/>
-      <w:r>
-        <w:t>By</w:t>
-      </w:r>
-      <w:proofErr w:type="spellEnd"/>
-      <w:r>
-        <w:t xml:space="preserve"> Daniel Medina</w:t>
+      <w:pPr>
+        <w:rPr>
+          <w:lang w:val="en-US"/>
+        </w:rPr>
+      </w:pPr>
+      <w:r>
+        <w:rPr>
+          <w:lang w:val="en-US"/>
+        </w:rPr>
+        <w:t>By Daniel Medina</w:t>
       </w:r>
     </w:p>
     <w:p>
@@ -3420,8 +3712,120 @@
 </file>
 
 <file path=word/numbering.xml><?xml version="1.0" encoding="utf-8"?>
-<w:numbering xmlns:wpc="http://schemas.microsoft.com/office/word/2010/wordprocessingCanvas" xmlns:cx="http://schemas.microsoft.com/office/drawing/2014/chartex" xmlns:cx1="http://schemas.microsoft.com/office/drawing/2015/9/8/chartex" xmlns:cx2="http://schemas.microsoft.com/office/drawing/2015/10/21/chartex" xmlns:cx3="http://schemas.microsoft.com/office/drawing/2016/5/9/chartex" xmlns:cx4="http://schemas.microsoft.com/office/drawing/2016/5/10/chartex" xmlns:cx5="http://schemas.microsoft.com/office/drawing/2016/5/11/chartex" xmlns:cx6="http://schemas.microsoft.com/office/drawing/2016/5/12/chartex" xmlns:cx7="http://schemas.microsoft.com/office/drawing/2016/5/13/chartex" xmlns:cx8="http://schemas.microsoft.com/office/drawing/2016/5/14/chartex" xmlns:mc="http://schemas.openxmlformats.org/markup-compatibility/2006" xmlns:aink="http://schemas.microsoft.com/office/drawing/2016/ink" xmlns:am3d="http://schemas.microsoft.com/office/drawing/2017/model3d" xmlns:o="urn:schemas-microsoft-com:office:office" xmlns:oel="http://schemas.microsoft.com/office/2019/extlst" xmlns:r="http://schemas.openxmlformats.org/officeDocument/2006/relationships" xmlns:m="http://schemas.openxmlformats.org/officeDocument/2006/math" xmlns:v="urn:schemas-microsoft-com:vml" xmlns:wp14="http://schemas.microsoft.com/office/word/2010/wordprocessingDrawing" xmlns:wp="http://schemas.openxmlformats.org/drawingml/2006/wordprocessingDrawing" xmlns:w10="urn:schemas-microsoft-com:office:word" xmlns:w="http://schemas.openxmlformats.org/wordprocessingml/2006/main" xmlns:w14="http://schemas.microsoft.com/office/word/2010/wordml" xmlns:w15="http://schemas.microsoft.com/office/word/2012/wordml" xmlns:w16cex="http://schemas.microsoft.com/office/word/2018/wordml/cex" xmlns:w16cid="http://schemas.microsoft.com/office/word/2016/wordml/cid" xmlns:w16="http://schemas.microsoft.com/office/word/2018/wordml" xmlns:w16du="http://schemas.microsoft.com/office/word/2023/wordml/word16du" xmlns:w16sdtdh="http://schemas.microsoft.com/office/word/2020/wordml/sdtdatahash" xmlns:w16sdtfl="http://schemas.microsoft.com/office/word/2024/wordml/sdtformatlock" xmlns:w16se="http://schemas.microsoft.com/office/word/2015/wordml/symex" xmlns:wpg="http://schemas.microsoft.com/office/word/2010/wordprocessingGroup" xmlns:wpi="http://schemas.microsoft.com/office/word/2010/wordprocessingInk" xmlns:wne="http://schemas.microsoft.com/office/word/2006/wordml" xmlns:wps="http://schemas.microsoft.com/office/word/2010/wordprocessingShape" mc:Ignorable="w14 w15 w16se w16cid w16 w16cex w16sdtdh w16sdtfl w16du wp14">
+<w:numbering xmlns:wpc="http://schemas.microsoft.com/office/word/2010/wordprocessingCanvas" xmlns:cx="http://schemas.microsoft.com/office/drawing/2014/chartex" xmlns:mc="http://schemas.openxmlformats.org/markup-compatibility/2006" xmlns:o="urn:schemas-microsoft-com:office:office" xmlns:r="http://schemas.openxmlformats.org/officeDocument/2006/relationships" xmlns:m="http://schemas.openxmlformats.org/officeDocument/2006/math" xmlns:v="urn:schemas-microsoft-com:vml" xmlns:wp14="http://schemas.microsoft.com/office/word/2010/wordprocessingDrawing" xmlns:wp="http://schemas.openxmlformats.org/drawingml/2006/wordprocessingDrawing" xmlns:w10="urn:schemas-microsoft-com:office:word" xmlns:w="http://schemas.openxmlformats.org/wordprocessingml/2006/main" xmlns:w14="http://schemas.microsoft.com/office/word/2010/wordml" xmlns:w15="http://schemas.microsoft.com/office/word/2012/wordml" xmlns:w16se="http://schemas.microsoft.com/office/word/2015/wordml/symex" xmlns:wpg="http://schemas.microsoft.com/office/word/2010/wordprocessingGroup" xmlns:wpi="http://schemas.microsoft.com/office/word/2010/wordprocessingInk" xmlns:wne="http://schemas.microsoft.com/office/word/2006/wordml" xmlns:wps="http://schemas.microsoft.com/office/word/2010/wordprocessingShape" mc:Ignorable="w14 w15 w16se wp14">
   <w:abstractNum w:abstractNumId="0" w15:restartNumberingAfterBreak="0">
+    <w:nsid w:val="17413AD6"/>
+    <w:multiLevelType w:val="hybridMultilevel"/>
+    <w:tmpl w:val="E36C5CF2"/>
+    <w:lvl w:ilvl="0" w:tplc="2196E5C2">
+      <w:numFmt w:val="bullet"/>
+      <w:lvlText w:val=""/>
+      <w:lvlJc w:val="left"/>
+      <w:pPr>
+        <w:ind w:left="720" w:hanging="360"/>
+      </w:pPr>
+      <w:rPr>
+        <w:rFonts w:ascii="Symbol" w:eastAsiaTheme="minorHAnsi" w:hAnsi="Symbol" w:cstheme="minorBidi" w:hint="default"/>
+      </w:rPr>
+    </w:lvl>
+    <w:lvl w:ilvl="1" w:tplc="0C0A0003" w:tentative="1">
+      <w:start w:val="1"/>
+      <w:numFmt w:val="bullet"/>
+      <w:lvlText w:val="o"/>
+      <w:lvlJc w:val="left"/>
+      <w:pPr>
+        <w:ind w:left="1440" w:hanging="360"/>
+      </w:pPr>
+      <w:rPr>
+        <w:rFonts w:ascii="Courier New" w:hAnsi="Courier New" w:cs="Courier New" w:hint="default"/>
+      </w:rPr>
+    </w:lvl>
+    <w:lvl w:ilvl="2" w:tplc="0C0A0005" w:tentative="1">
+      <w:start w:val="1"/>
+      <w:numFmt w:val="bullet"/>
+      <w:lvlText w:val=""/>
+      <w:lvlJc w:val="left"/>
+      <w:pPr>
+        <w:ind w:left="2160" w:hanging="360"/>
+      </w:pPr>
+      <w:rPr>
+        <w:rFonts w:ascii="Wingdings" w:hAnsi="Wingdings" w:hint="default"/>
+      </w:rPr>
+    </w:lvl>
+    <w:lvl w:ilvl="3" w:tplc="0C0A0001" w:tentative="1">
+      <w:start w:val="1"/>
+      <w:numFmt w:val="bullet"/>
+      <w:lvlText w:val=""/>
+      <w:lvlJc w:val="left"/>
+      <w:pPr>
+        <w:ind w:left="2880" w:hanging="360"/>
+      </w:pPr>
+      <w:rPr>
+        <w:rFonts w:ascii="Symbol" w:hAnsi="Symbol" w:hint="default"/>
+      </w:rPr>
+    </w:lvl>
+    <w:lvl w:ilvl="4" w:tplc="0C0A0003" w:tentative="1">
+      <w:start w:val="1"/>
+      <w:numFmt w:val="bullet"/>
+      <w:lvlText w:val="o"/>
+      <w:lvlJc w:val="left"/>
+      <w:pPr>
+        <w:ind w:left="3600" w:hanging="360"/>
+      </w:pPr>
+      <w:rPr>
+        <w:rFonts w:ascii="Courier New" w:hAnsi="Courier New" w:cs="Courier New" w:hint="default"/>
+      </w:rPr>
+    </w:lvl>
+    <w:lvl w:ilvl="5" w:tplc="0C0A0005" w:tentative="1">
+      <w:start w:val="1"/>
+      <w:numFmt w:val="bullet"/>
+      <w:lvlText w:val=""/>
+      <w:lvlJc w:val="left"/>
+      <w:pPr>
+        <w:ind w:left="4320" w:hanging="360"/>
+      </w:pPr>
+      <w:rPr>
+        <w:rFonts w:ascii="Wingdings" w:hAnsi="Wingdings" w:hint="default"/>
+      </w:rPr>
+    </w:lvl>
+    <w:lvl w:ilvl="6" w:tplc="0C0A0001" w:tentative="1">
+      <w:start w:val="1"/>
+      <w:numFmt w:val="bullet"/>
+      <w:lvlText w:val=""/>
+      <w:lvlJc w:val="left"/>
+      <w:pPr>
+        <w:ind w:left="5040" w:hanging="360"/>
+      </w:pPr>
+      <w:rPr>
+        <w:rFonts w:ascii="Symbol" w:hAnsi="Symbol" w:hint="default"/>
+      </w:rPr>
+    </w:lvl>
+    <w:lvl w:ilvl="7" w:tplc="0C0A0003" w:tentative="1">
+      <w:start w:val="1"/>
+      <w:numFmt w:val="bullet"/>
+      <w:lvlText w:val="o"/>
+      <w:lvlJc w:val="left"/>
+      <w:pPr>
+        <w:ind w:left="5760" w:hanging="360"/>
+      </w:pPr>
+      <w:rPr>
+        <w:rFonts w:ascii="Courier New" w:hAnsi="Courier New" w:cs="Courier New" w:hint="default"/>
+      </w:rPr>
+    </w:lvl>
+    <w:lvl w:ilvl="8" w:tplc="0C0A0005" w:tentative="1">
+      <w:start w:val="1"/>
+      <w:numFmt w:val="bullet"/>
+      <w:lvlText w:val=""/>
+      <w:lvlJc w:val="left"/>
+      <w:pPr>
+        <w:ind w:left="6480" w:hanging="360"/>
+      </w:pPr>
+      <w:rPr>
+        <w:rFonts w:ascii="Wingdings" w:hAnsi="Wingdings" w:hint="default"/>
+      </w:rPr>
+    </w:lvl>
+  </w:abstractNum>
+  <w:abstractNum w:abstractNumId="1" w15:restartNumberingAfterBreak="0">
     <w:nsid w:val="1ACB00E6"/>
     <w:multiLevelType w:val="hybridMultilevel"/>
     <w:tmpl w:val="789EE55E"/>
@@ -3534,7 +3938,7 @@
       </w:rPr>
     </w:lvl>
   </w:abstractNum>
-  <w:abstractNum w:abstractNumId="1" w15:restartNumberingAfterBreak="0">
+  <w:abstractNum w:abstractNumId="2" w15:restartNumberingAfterBreak="0">
     <w:nsid w:val="567D3321"/>
     <w:multiLevelType w:val="hybridMultilevel"/>
     <w:tmpl w:val="231E9F0C"/>
@@ -3647,7 +4051,7 @@
       </w:rPr>
     </w:lvl>
   </w:abstractNum>
-  <w:abstractNum w:abstractNumId="2" w15:restartNumberingAfterBreak="0">
+  <w:abstractNum w:abstractNumId="3" w15:restartNumberingAfterBreak="0">
     <w:nsid w:val="6371351F"/>
     <w:multiLevelType w:val="hybridMultilevel"/>
     <w:tmpl w:val="E00A90BE"/>
@@ -3736,20 +4140,23 @@
       </w:pPr>
     </w:lvl>
   </w:abstractNum>
-  <w:num w:numId="1" w16cid:durableId="1957252263">
-    <w:abstractNumId w:val="0"/>
-  </w:num>
-  <w:num w:numId="2" w16cid:durableId="1458375981">
+  <w:num w:numId="1">
     <w:abstractNumId w:val="1"/>
   </w:num>
-  <w:num w:numId="3" w16cid:durableId="2029402306">
+  <w:num w:numId="2">
     <w:abstractNumId w:val="2"/>
+  </w:num>
+  <w:num w:numId="3">
+    <w:abstractNumId w:val="3"/>
+  </w:num>
+  <w:num w:numId="4">
+    <w:abstractNumId w:val="0"/>
   </w:num>
 </w:numbering>
 </file>
 
 <file path=word/styles.xml><?xml version="1.0" encoding="utf-8"?>
-<w:styles xmlns:mc="http://schemas.openxmlformats.org/markup-compatibility/2006" xmlns:r="http://schemas.openxmlformats.org/officeDocument/2006/relationships" xmlns:w="http://schemas.openxmlformats.org/wordprocessingml/2006/main" xmlns:w14="http://schemas.microsoft.com/office/word/2010/wordml" xmlns:w15="http://schemas.microsoft.com/office/word/2012/wordml" xmlns:w16cex="http://schemas.microsoft.com/office/word/2018/wordml/cex" xmlns:w16cid="http://schemas.microsoft.com/office/word/2016/wordml/cid" xmlns:w16="http://schemas.microsoft.com/office/word/2018/wordml" xmlns:w16du="http://schemas.microsoft.com/office/word/2023/wordml/word16du" xmlns:w16sdtdh="http://schemas.microsoft.com/office/word/2020/wordml/sdtdatahash" xmlns:w16sdtfl="http://schemas.microsoft.com/office/word/2024/wordml/sdtformatlock" xmlns:w16se="http://schemas.microsoft.com/office/word/2015/wordml/symex" mc:Ignorable="w14 w15 w16se w16cid w16 w16cex w16sdtdh w16sdtfl w16du">
+<w:styles xmlns:mc="http://schemas.openxmlformats.org/markup-compatibility/2006" xmlns:r="http://schemas.openxmlformats.org/officeDocument/2006/relationships" xmlns:w="http://schemas.openxmlformats.org/wordprocessingml/2006/main" xmlns:w14="http://schemas.microsoft.com/office/word/2010/wordml" xmlns:w15="http://schemas.microsoft.com/office/word/2012/wordml" xmlns:w16se="http://schemas.microsoft.com/office/word/2015/wordml/symex" mc:Ignorable="w14 w15 w16se">
   <w:docDefaults>
     <w:rPrDefault>
       <w:rPr>
@@ -3767,7 +4174,7 @@
       </w:pPr>
     </w:pPrDefault>
   </w:docDefaults>
-  <w:latentStyles w:defLockedState="0" w:defUIPriority="99" w:defSemiHidden="0" w:defUnhideWhenUsed="0" w:defQFormat="0" w:count="376">
+  <w:latentStyles w:defLockedState="0" w:defUIPriority="99" w:defSemiHidden="0" w:defUnhideWhenUsed="0" w:defQFormat="0" w:count="371">
     <w:lsdException w:name="Normal" w:uiPriority="0" w:qFormat="1"/>
     <w:lsdException w:name="heading 1" w:uiPriority="9" w:qFormat="1"/>
     <w:lsdException w:name="heading 2" w:semiHidden="1" w:uiPriority="9" w:unhideWhenUsed="1" w:qFormat="1"/>
@@ -4139,11 +4546,6 @@
     <w:lsdException w:name="List Table 5 Dark Accent 6" w:uiPriority="50"/>
     <w:lsdException w:name="List Table 6 Colorful Accent 6" w:uiPriority="51"/>
     <w:lsdException w:name="List Table 7 Colorful Accent 6" w:uiPriority="52"/>
-    <w:lsdException w:name="Mention" w:semiHidden="1" w:unhideWhenUsed="1"/>
-    <w:lsdException w:name="Smart Hyperlink" w:semiHidden="1" w:unhideWhenUsed="1"/>
-    <w:lsdException w:name="Hashtag" w:semiHidden="1" w:unhideWhenUsed="1"/>
-    <w:lsdException w:name="Unresolved Mention" w:semiHidden="1" w:unhideWhenUsed="1"/>
-    <w:lsdException w:name="Smart Link" w:semiHidden="1" w:unhideWhenUsed="1"/>
   </w:latentStyles>
   <w:style w:type="paragraph" w:default="1" w:styleId="Normal">
     <w:name w:val="Normal"/>

</xml_diff>